<commit_message>
general code cleanup and mior additions
added #includes to emove reilance on transient includes
added nodiscard to many functions
removed excplicitdefault initialisation when unnecesary
updated clangtidy file
imporved smybol table tests

updated language spec
</commit_message>
<xml_diff>
--- a/USL_LANGUAGE_SPEC.docx
+++ b/USL_LANGUAGE_SPEC.docx
@@ -10820,15 +10820,7 @@
     </w:p>
     <w:p>
       <w:r>
-        <w:t xml:space="preserve">Furthermore, it allows highly targeted optimization with compiler directives/intrinsic that affect </w:t>
-      </w:r>
-      <w:proofErr w:type="spellStart"/>
-      <w:r>
-        <w:t>codegen</w:t>
-      </w:r>
-      <w:proofErr w:type="spellEnd"/>
-      <w:r>
-        <w:t xml:space="preserve"> directly. It features its own ABI and calling convention. Allows direct interop with c code and C++ code compiled with all major compilers (MSVC, GCC, Clang).</w:t>
+        <w:t>Furthermore, it allows highly targeted optimization with compiler directives/intrinsic that affect codegen directly. It features its own ABI and calling convention. Allows direct interop with c code and C++ code compiled with all major compilers (MSVC, GCC, Clang).</w:t>
       </w:r>
     </w:p>
     <w:p>
@@ -10878,15 +10870,7 @@
     </w:p>
     <w:p>
       <w:r>
-        <w:t xml:space="preserve">Relying on the specific behaviour that is exhibited on undefined </w:t>
-      </w:r>
-      <w:proofErr w:type="spellStart"/>
-      <w:r>
-        <w:t>bahaviour</w:t>
-      </w:r>
-      <w:proofErr w:type="spellEnd"/>
-      <w:r>
-        <w:t xml:space="preserve"> between MMM versions is forbidden.</w:t>
+        <w:t>Relying on the specific behaviour that is exhibited on undefined bahaviour between MMM versions is forbidden.</w:t>
       </w:r>
       <w:r>
         <w:br/>
@@ -10930,130 +10914,93 @@
           <w:lang w:val="en-US"/>
         </w:rPr>
       </w:pPr>
-      <w:proofErr w:type="spellStart"/>
       <w:r>
         <w:rPr>
           <w:lang w:val="en-US"/>
         </w:rPr>
-        <w:t>Identifyers</w:t>
-      </w:r>
-      <w:proofErr w:type="spellEnd"/>
-      <w:r>
+        <w:t>Identifyers: [a-zA-Z_]+[a-zA-z_0-9]*</w:t>
+      </w:r>
+    </w:p>
+    <w:p>
+      <w:r>
+        <w:t>Integer literals: [0-9]+</w:t>
+      </w:r>
+    </w:p>
+    <w:p>
+      <w:r>
+        <w:t>Floating point litterals: [0-9]+ (. [0-9]+)?</w:t>
+      </w:r>
+    </w:p>
+    <w:p>
+      <w:pPr>
         <w:rPr>
           <w:lang w:val="en-US"/>
         </w:rPr>
-        <w:t>: [a-</w:t>
-      </w:r>
-      <w:proofErr w:type="spellStart"/>
+      </w:pPr>
+      <w:r>
+        <w:t xml:space="preserve">String literals: </w:t>
+      </w:r>
       <w:r>
         <w:rPr>
           <w:lang w:val="en-US"/>
         </w:rPr>
-        <w:t>zA</w:t>
-      </w:r>
-      <w:proofErr w:type="spellEnd"/>
+        <w:t xml:space="preserve">" </w:t>
+      </w:r>
       <w:r>
         <w:rPr>
           <w:lang w:val="en-US"/>
         </w:rPr>
-        <w:t>-Z</w:t>
-      </w:r>
-      <w:proofErr w:type="gramStart"/>
+        <w:t xml:space="preserve">.* </w:t>
+      </w:r>
       <w:r>
         <w:rPr>
           <w:lang w:val="en-US"/>
         </w:rPr>
-        <w:t>_]+</w:t>
-      </w:r>
-      <w:proofErr w:type="gramEnd"/>
-      <w:r>
+        <w:t>"</w:t>
+      </w:r>
+    </w:p>
+    <w:p>
+      <w:pPr>
         <w:rPr>
           <w:lang w:val="en-US"/>
         </w:rPr>
-        <w:t>[a-zA-z_0-</w:t>
-      </w:r>
-      <w:proofErr w:type="gramStart"/>
+      </w:pPr>
       <w:r>
         <w:rPr>
           <w:lang w:val="en-US"/>
         </w:rPr>
-        <w:t>9]*</w:t>
-      </w:r>
-      <w:proofErr w:type="gramEnd"/>
-    </w:p>
-    <w:p>
-      <w:r>
-        <w:t>Integer literals: [0-</w:t>
-      </w:r>
-      <w:proofErr w:type="gramStart"/>
-      <w:r>
-        <w:t>9]+</w:t>
-      </w:r>
-      <w:proofErr w:type="gramEnd"/>
-    </w:p>
-    <w:p>
-      <w:r>
-        <w:t xml:space="preserve">Floating point </w:t>
-      </w:r>
-      <w:proofErr w:type="spellStart"/>
-      <w:r>
-        <w:t>litterals</w:t>
-      </w:r>
-      <w:proofErr w:type="spellEnd"/>
-      <w:r>
-        <w:t>: [0-</w:t>
-      </w:r>
-      <w:proofErr w:type="gramStart"/>
-      <w:r>
-        <w:t>9]+</w:t>
-      </w:r>
-      <w:proofErr w:type="gramEnd"/>
-      <w:r>
-        <w:t xml:space="preserve"> (. [0-</w:t>
-      </w:r>
-      <w:proofErr w:type="gramStart"/>
-      <w:r>
-        <w:t>9]+</w:t>
-      </w:r>
-      <w:proofErr w:type="gramEnd"/>
-      <w:r>
-        <w:t>)?</w:t>
-      </w:r>
-    </w:p>
-    <w:p>
-      <w:pPr>
+        <w:t>Note t</w:t>
+      </w:r>
+      <w:r>
         <w:rPr>
           <w:lang w:val="en-US"/>
         </w:rPr>
-      </w:pPr>
-      <w:r>
-        <w:t xml:space="preserve">String literals: </w:t>
-      </w:r>
-      <w:proofErr w:type="gramStart"/>
-      <w:r>
+        <w:t>o string literals:</w:t>
+      </w:r>
+    </w:p>
+    <w:p>
+      <w:pPr>
         <w:rPr>
           <w:lang w:val="en-US"/>
         </w:rPr>
-        <w:t xml:space="preserve">" </w:t>
-      </w:r>
+      </w:pPr>
       <w:r>
         <w:rPr>
           <w:lang w:val="en-US"/>
         </w:rPr>
-        <w:t>.</w:t>
-      </w:r>
-      <w:proofErr w:type="gramEnd"/>
+        <w:t xml:space="preserve">\ , </w:t>
+      </w:r>
       <w:r>
         <w:rPr>
           <w:lang w:val="en-US"/>
         </w:rPr>
-        <w:t xml:space="preserve">* </w:t>
+        <w:t>", ' must b</w:t>
       </w:r>
       <w:r>
         <w:rPr>
           <w:lang w:val="en-US"/>
         </w:rPr>
-        <w:t>"</w:t>
+        <w:t>e escaped by prefixing them with  \</w:t>
       </w:r>
     </w:p>
     <w:p>
@@ -11066,82 +11013,8 @@
         <w:rPr>
           <w:lang w:val="en-US"/>
         </w:rPr>
-        <w:t>Note t</w:t>
-      </w:r>
-      <w:r>
-        <w:rPr>
-          <w:lang w:val="en-US"/>
-        </w:rPr>
-        <w:t>o string literals:</w:t>
-      </w:r>
-    </w:p>
-    <w:p>
-      <w:pPr>
-        <w:rPr>
-          <w:lang w:val="en-US"/>
-        </w:rPr>
-      </w:pPr>
-      <w:proofErr w:type="gramStart"/>
-      <w:r>
-        <w:rPr>
-          <w:lang w:val="en-US"/>
-        </w:rPr>
-        <w:t>\ ,</w:t>
-      </w:r>
-      <w:proofErr w:type="gramEnd"/>
-      <w:r>
-        <w:rPr>
-          <w:lang w:val="en-US"/>
-        </w:rPr>
-        <w:t xml:space="preserve"> </w:t>
-      </w:r>
-      <w:r>
-        <w:rPr>
-          <w:lang w:val="en-US"/>
-        </w:rPr>
-        <w:t>", ' must b</w:t>
-      </w:r>
-      <w:r>
-        <w:rPr>
-          <w:lang w:val="en-US"/>
-        </w:rPr>
-        <w:t xml:space="preserve">e escaped by prefixing them </w:t>
-      </w:r>
-      <w:proofErr w:type="gramStart"/>
-      <w:r>
-        <w:rPr>
-          <w:lang w:val="en-US"/>
-        </w:rPr>
-        <w:t>with  \</w:t>
-      </w:r>
-      <w:proofErr w:type="gramEnd"/>
-    </w:p>
-    <w:p>
-      <w:pPr>
-        <w:rPr>
-          <w:lang w:val="en-US"/>
-        </w:rPr>
-      </w:pPr>
-      <w:r>
-        <w:rPr>
-          <w:lang w:val="en-US"/>
-        </w:rPr>
         <w:lastRenderedPageBreak/>
-        <w:t xml:space="preserve">New lines are not allowed in normal string </w:t>
-      </w:r>
-      <w:proofErr w:type="spellStart"/>
-      <w:r>
-        <w:rPr>
-          <w:lang w:val="en-US"/>
-        </w:rPr>
-        <w:t>litterals</w:t>
-      </w:r>
-      <w:proofErr w:type="spellEnd"/>
-      <w:r>
-        <w:rPr>
-          <w:lang w:val="en-US"/>
-        </w:rPr>
-        <w:t>.</w:t>
+        <w:t>New lines are not allowed in normal string litterals.</w:t>
       </w:r>
       <w:r>
         <w:rPr>
@@ -11162,7 +11035,6 @@
         </w:rPr>
         <w:t xml:space="preserve"> (</w:t>
       </w:r>
-      <w:proofErr w:type="gramStart"/>
       <w:r>
         <w:rPr>
           <w:lang w:val="en-US"/>
@@ -11173,32 +11045,38 @@
         <w:rPr>
           <w:lang w:val="en-US"/>
         </w:rPr>
-        <w:t xml:space="preserve"> .</w:t>
-      </w:r>
-      <w:proofErr w:type="gramEnd"/>
+        <w:t xml:space="preserve"> .* </w:t>
+      </w:r>
       <w:r>
         <w:rPr>
           <w:lang w:val="en-US"/>
         </w:rPr>
-        <w:t xml:space="preserve">* </w:t>
+        <w:t>"</w:t>
       </w:r>
       <w:r>
         <w:rPr>
           <w:lang w:val="en-US"/>
         </w:rPr>
+        <w:t>)</w:t>
+      </w:r>
+      <w:r>
+        <w:rPr>
+          <w:lang w:val="en-US"/>
+        </w:rPr>
         <w:t>"</w:t>
       </w:r>
-      <w:r>
+    </w:p>
+    <w:p>
+      <w:pPr>
         <w:rPr>
           <w:lang w:val="en-US"/>
         </w:rPr>
-        <w:t>)</w:t>
-      </w:r>
+      </w:pPr>
       <w:r>
         <w:rPr>
           <w:lang w:val="en-US"/>
         </w:rPr>
-        <w:t>"</w:t>
+        <w:t>Scopes are surrounded with “ { } “ (without the quotes)</w:t>
       </w:r>
     </w:p>
     <w:p>
@@ -11207,75 +11085,20 @@
           <w:lang w:val="en-US"/>
         </w:rPr>
       </w:pPr>
-      <w:r>
+    </w:p>
+    <w:p>
+      <w:pPr>
+        <w:pStyle w:val="berschrift3"/>
         <w:rPr>
           <w:lang w:val="en-US"/>
         </w:rPr>
-        <w:t xml:space="preserve">Scopes are surrounded with </w:t>
-      </w:r>
-      <w:proofErr w:type="gramStart"/>
+      </w:pPr>
+      <w:bookmarkStart w:id="5" w:name="_Toc216880825"/>
       <w:r>
         <w:rPr>
           <w:lang w:val="en-US"/>
         </w:rPr>
-        <w:t>“ {</w:t>
-      </w:r>
-      <w:proofErr w:type="gramEnd"/>
-      <w:r>
-        <w:rPr>
-          <w:lang w:val="en-US"/>
-        </w:rPr>
-        <w:t xml:space="preserve"> } </w:t>
-      </w:r>
-      <w:proofErr w:type="gramStart"/>
-      <w:r>
-        <w:rPr>
-          <w:lang w:val="en-US"/>
-        </w:rPr>
-        <w:t>“ (</w:t>
-      </w:r>
-      <w:proofErr w:type="gramEnd"/>
-      <w:r>
-        <w:rPr>
-          <w:lang w:val="en-US"/>
-        </w:rPr>
-        <w:t>without the quotes)</w:t>
-      </w:r>
-    </w:p>
-    <w:p>
-      <w:pPr>
-        <w:rPr>
-          <w:lang w:val="en-US"/>
-        </w:rPr>
-      </w:pPr>
-    </w:p>
-    <w:p>
-      <w:pPr>
-        <w:pStyle w:val="berschrift3"/>
-        <w:rPr>
-          <w:lang w:val="en-US"/>
-        </w:rPr>
-      </w:pPr>
-      <w:bookmarkStart w:id="5" w:name="_Toc216880825"/>
-      <w:r>
-        <w:rPr>
-          <w:lang w:val="en-US"/>
-        </w:rPr>
-        <w:t xml:space="preserve">Decorated Names (name </w:t>
-      </w:r>
-      <w:proofErr w:type="spellStart"/>
-      <w:r>
-        <w:rPr>
-          <w:lang w:val="en-US"/>
-        </w:rPr>
-        <w:t>Mangeling</w:t>
-      </w:r>
-      <w:proofErr w:type="spellEnd"/>
-      <w:r>
-        <w:rPr>
-          <w:lang w:val="en-US"/>
-        </w:rPr>
-        <w:t>)</w:t>
+        <w:t>Decorated Names (name Mangeling)</w:t>
       </w:r>
       <w:bookmarkEnd w:id="5"/>
     </w:p>
@@ -11334,83 +11157,80 @@
           <w:lang w:val="en-US"/>
         </w:rPr>
       </w:pPr>
-      <w:proofErr w:type="gramStart"/>
       <w:r>
         <w:rPr>
           <w:lang w:val="en-US"/>
         </w:rPr>
-        <w:t>!:</w:t>
-      </w:r>
-      <w:proofErr w:type="gramEnd"/>
-      <w:r>
+        <w:t>!: smybols prefixed with this are destructors</w:t>
+      </w:r>
+    </w:p>
+    <w:p>
+      <w:pPr>
         <w:rPr>
           <w:lang w:val="en-US"/>
         </w:rPr>
-        <w:t xml:space="preserve"> </w:t>
-      </w:r>
-      <w:proofErr w:type="spellStart"/>
+      </w:pPr>
       <w:r>
         <w:rPr>
           <w:lang w:val="en-US"/>
         </w:rPr>
-        <w:t>smybols</w:t>
-      </w:r>
-      <w:proofErr w:type="spellEnd"/>
-      <w:r>
+        <w:t>?: symbols prefixed with this are constructors</w:t>
+      </w:r>
+    </w:p>
+    <w:p>
+      <w:pPr>
         <w:rPr>
           <w:lang w:val="en-US"/>
         </w:rPr>
-        <w:t xml:space="preserve"> prefixed with </w:t>
-      </w:r>
-      <w:proofErr w:type="gramStart"/>
+      </w:pPr>
       <w:r>
         <w:rPr>
           <w:lang w:val="en-US"/>
         </w:rPr>
-        <w:t>this</w:t>
-      </w:r>
-      <w:proofErr w:type="gramEnd"/>
-      <w:r>
+        <w:t>&amp;: symbols prefixed with this are intrinsics</w:t>
+      </w:r>
+    </w:p>
+    <w:p>
+      <w:pPr>
         <w:rPr>
           <w:lang w:val="en-US"/>
         </w:rPr>
-        <w:t xml:space="preserve"> are destructors</w:t>
-      </w:r>
-    </w:p>
-    <w:p>
-      <w:pPr>
+      </w:pPr>
+      <w:r>
         <w:rPr>
           <w:lang w:val="en-US"/>
         </w:rPr>
-      </w:pPr>
-      <w:proofErr w:type="gramStart"/>
-      <w:r>
+        <w:t>Note:</w:t>
+      </w:r>
+    </w:p>
+    <w:p>
+      <w:pPr>
         <w:rPr>
           <w:lang w:val="en-US"/>
         </w:rPr>
-        <w:t>?:</w:t>
-      </w:r>
-      <w:proofErr w:type="gramEnd"/>
+      </w:pPr>
       <w:r>
         <w:rPr>
           <w:lang w:val="en-US"/>
         </w:rPr>
-        <w:t xml:space="preserve"> symbols prefixed with </w:t>
-      </w:r>
-      <w:proofErr w:type="gramStart"/>
-      <w:r>
+        <w:t>Constructors and destructors of intrinsics are prefixed by both</w:t>
+      </w:r>
+    </w:p>
+    <w:p>
+      <w:pPr>
+        <w:pStyle w:val="berschrift4"/>
         <w:rPr>
           <w:lang w:val="en-US"/>
         </w:rPr>
-        <w:t>this</w:t>
-      </w:r>
-      <w:proofErr w:type="gramEnd"/>
+      </w:pPr>
+      <w:bookmarkStart w:id="7" w:name="_Toc216880827"/>
       <w:r>
         <w:rPr>
           <w:lang w:val="en-US"/>
         </w:rPr>
-        <w:t xml:space="preserve"> are constructors</w:t>
-      </w:r>
+        <w:t>Scope encoding</w:t>
+      </w:r>
+      <w:bookmarkEnd w:id="7"/>
     </w:p>
     <w:p>
       <w:pPr>
@@ -11422,7 +11242,7 @@
         <w:rPr>
           <w:lang w:val="en-US"/>
         </w:rPr>
-        <w:t>&amp;: symbols prefixed with this are intrinsics</w:t>
+        <w:t>The full scope is encoded in the decorated name</w:t>
       </w:r>
     </w:p>
     <w:p>
@@ -11435,76 +11255,7 @@
         <w:rPr>
           <w:lang w:val="en-US"/>
         </w:rPr>
-        <w:t>Note:</w:t>
-      </w:r>
-    </w:p>
-    <w:p>
-      <w:pPr>
-        <w:rPr>
-          <w:lang w:val="en-US"/>
-        </w:rPr>
-      </w:pPr>
-      <w:r>
-        <w:rPr>
-          <w:lang w:val="en-US"/>
-        </w:rPr>
-        <w:t>Constructors and destructors of intrinsics are prefixed by both</w:t>
-      </w:r>
-    </w:p>
-    <w:p>
-      <w:pPr>
-        <w:pStyle w:val="berschrift4"/>
-        <w:rPr>
-          <w:lang w:val="en-US"/>
-        </w:rPr>
-      </w:pPr>
-      <w:bookmarkStart w:id="7" w:name="_Toc216880827"/>
-      <w:r>
-        <w:rPr>
-          <w:lang w:val="en-US"/>
-        </w:rPr>
-        <w:t>Scope encoding</w:t>
-      </w:r>
-      <w:bookmarkEnd w:id="7"/>
-    </w:p>
-    <w:p>
-      <w:pPr>
-        <w:rPr>
-          <w:lang w:val="en-US"/>
-        </w:rPr>
-      </w:pPr>
-      <w:r>
-        <w:rPr>
-          <w:lang w:val="en-US"/>
-        </w:rPr>
-        <w:t>The full scope is encoded in the decorated name</w:t>
-      </w:r>
-    </w:p>
-    <w:p>
-      <w:pPr>
-        <w:rPr>
-          <w:lang w:val="en-US"/>
-        </w:rPr>
-      </w:pPr>
-      <w:r>
-        <w:rPr>
-          <w:lang w:val="en-US"/>
-        </w:rPr>
-        <w:t xml:space="preserve">The scope is </w:t>
-      </w:r>
-      <w:proofErr w:type="gramStart"/>
-      <w:r>
-        <w:rPr>
-          <w:lang w:val="en-US"/>
-        </w:rPr>
-        <w:t>encode</w:t>
-      </w:r>
-      <w:proofErr w:type="gramEnd"/>
-      <w:r>
-        <w:rPr>
-          <w:lang w:val="en-US"/>
-        </w:rPr>
-        <w:t xml:space="preserve"> from global to local with “@” separating the scopes.</w:t>
+        <w:t>The scope is encode from global to local with “@” separating the scopes.</w:t>
       </w:r>
       <w:r>
         <w:rPr>
@@ -11524,138 +11275,88 @@
         <w:rPr>
           <w:lang w:val="en-US"/>
         </w:rPr>
-        <w:t xml:space="preserve">Namespace </w:t>
-      </w:r>
-      <w:proofErr w:type="gramStart"/>
-      <w:r>
+        <w:t>Namespace Test{</w:t>
+      </w:r>
+    </w:p>
+    <w:p>
+      <w:pPr>
         <w:rPr>
           <w:lang w:val="en-US"/>
         </w:rPr>
-        <w:t>Test{</w:t>
-      </w:r>
-      <w:proofErr w:type="gramEnd"/>
-    </w:p>
-    <w:p>
-      <w:pPr>
+      </w:pPr>
+      <w:r>
         <w:rPr>
           <w:lang w:val="en-US"/>
         </w:rPr>
-      </w:pPr>
-      <w:r>
+        <w:t>Void foo(){}</w:t>
+      </w:r>
+    </w:p>
+    <w:p>
+      <w:pPr>
         <w:rPr>
           <w:lang w:val="en-US"/>
         </w:rPr>
-        <w:t xml:space="preserve">Void </w:t>
-      </w:r>
-      <w:proofErr w:type="gramStart"/>
+      </w:pPr>
       <w:r>
         <w:rPr>
           <w:lang w:val="en-US"/>
         </w:rPr>
-        <w:t>foo(){</w:t>
-      </w:r>
-      <w:proofErr w:type="gramEnd"/>
-      <w:r>
+        <w:t>}</w:t>
+      </w:r>
+    </w:p>
+    <w:p>
+      <w:pPr>
         <w:rPr>
           <w:lang w:val="en-US"/>
         </w:rPr>
-        <w:t>}</w:t>
-      </w:r>
-    </w:p>
-    <w:p>
-      <w:pPr>
+      </w:pPr>
+      <w:r>
         <w:rPr>
           <w:lang w:val="en-US"/>
         </w:rPr>
-      </w:pPr>
-      <w:r>
+        <w:t>Would be encoded as @global@Test@foo[…]</w:t>
+      </w:r>
+    </w:p>
+    <w:p>
+      <w:pPr>
         <w:rPr>
           <w:lang w:val="en-US"/>
         </w:rPr>
-        <w:t>}</w:t>
-      </w:r>
-    </w:p>
-    <w:p>
-      <w:pPr>
+      </w:pPr>
+      <w:r>
         <w:rPr>
           <w:lang w:val="en-US"/>
         </w:rPr>
-      </w:pPr>
-      <w:r>
+        <w:t>The name of the symbol is always the last entry in the encoded scope</w:t>
+      </w:r>
+    </w:p>
+    <w:p>
+      <w:pPr>
+        <w:pStyle w:val="berschrift4"/>
         <w:rPr>
           <w:lang w:val="en-US"/>
         </w:rPr>
-        <w:t>Would be encoded as @global@Test@</w:t>
-      </w:r>
-      <w:proofErr w:type="gramStart"/>
+      </w:pPr>
+      <w:bookmarkStart w:id="8" w:name="_Toc216880828"/>
       <w:r>
         <w:rPr>
           <w:lang w:val="en-US"/>
         </w:rPr>
-        <w:t>foo[</w:t>
-      </w:r>
-      <w:proofErr w:type="gramEnd"/>
-      <w:r>
+        <w:t>Symbol Type</w:t>
+      </w:r>
+      <w:bookmarkEnd w:id="8"/>
+    </w:p>
+    <w:p>
+      <w:pPr>
         <w:rPr>
           <w:lang w:val="en-US"/>
         </w:rPr>
-        <w:t>…]</w:t>
-      </w:r>
-    </w:p>
-    <w:p>
-      <w:pPr>
+      </w:pPr>
+      <w:r>
         <w:rPr>
           <w:lang w:val="en-US"/>
         </w:rPr>
-      </w:pPr>
-      <w:r>
-        <w:rPr>
-          <w:lang w:val="en-US"/>
-        </w:rPr>
-        <w:t>The name of the symbol is always the last entry in the encoded scope</w:t>
-      </w:r>
-    </w:p>
-    <w:p>
-      <w:pPr>
-        <w:pStyle w:val="berschrift4"/>
-        <w:rPr>
-          <w:lang w:val="en-US"/>
-        </w:rPr>
-      </w:pPr>
-      <w:bookmarkStart w:id="8" w:name="_Toc216880828"/>
-      <w:r>
-        <w:rPr>
-          <w:lang w:val="en-US"/>
-        </w:rPr>
-        <w:t>Symbol Type</w:t>
-      </w:r>
-      <w:bookmarkEnd w:id="8"/>
-    </w:p>
-    <w:p>
-      <w:pPr>
-        <w:rPr>
-          <w:lang w:val="en-US"/>
-        </w:rPr>
-      </w:pPr>
-      <w:r>
-        <w:rPr>
-          <w:lang w:val="en-US"/>
-        </w:rPr>
-        <w:t xml:space="preserve">The symbol type encodes if it’s a function, type, </w:t>
-      </w:r>
-      <w:proofErr w:type="gramStart"/>
-      <w:r>
-        <w:rPr>
-          <w:lang w:val="en-US"/>
-        </w:rPr>
-        <w:t>attribute  or</w:t>
-      </w:r>
-      <w:proofErr w:type="gramEnd"/>
-      <w:r>
-        <w:rPr>
-          <w:lang w:val="en-US"/>
-        </w:rPr>
-        <w:t xml:space="preserve"> variable.</w:t>
+        <w:t>The symbol type encodes if it’s a function, type, attribute  or variable.</w:t>
       </w:r>
       <w:r>
         <w:rPr>
@@ -11675,21 +11376,20 @@
         <w:rPr>
           <w:lang w:val="en-US"/>
         </w:rPr>
-        <w:t xml:space="preserve">A: </w:t>
-      </w:r>
-      <w:proofErr w:type="gramStart"/>
-      <w:r>
+        <w:t>A: this symbol is an Attribute</w:t>
+      </w:r>
+    </w:p>
+    <w:p>
+      <w:pPr>
         <w:rPr>
           <w:lang w:val="en-US"/>
         </w:rPr>
-        <w:t>this</w:t>
-      </w:r>
-      <w:proofErr w:type="gramEnd"/>
+      </w:pPr>
       <w:r>
         <w:rPr>
           <w:lang w:val="en-US"/>
         </w:rPr>
-        <w:t xml:space="preserve"> symbol is an Attribute</w:t>
+        <w:t>T: this symbol is a Type</w:t>
       </w:r>
     </w:p>
     <w:p>
@@ -11702,48 +11402,7 @@
         <w:rPr>
           <w:lang w:val="en-US"/>
         </w:rPr>
-        <w:t xml:space="preserve">T: </w:t>
-      </w:r>
-      <w:proofErr w:type="gramStart"/>
-      <w:r>
-        <w:rPr>
-          <w:lang w:val="en-US"/>
-        </w:rPr>
-        <w:t>this</w:t>
-      </w:r>
-      <w:proofErr w:type="gramEnd"/>
-      <w:r>
-        <w:rPr>
-          <w:lang w:val="en-US"/>
-        </w:rPr>
-        <w:t xml:space="preserve"> symbol is a Type</w:t>
-      </w:r>
-    </w:p>
-    <w:p>
-      <w:pPr>
-        <w:rPr>
-          <w:lang w:val="en-US"/>
-        </w:rPr>
-      </w:pPr>
-      <w:r>
-        <w:rPr>
-          <w:lang w:val="en-US"/>
-        </w:rPr>
-        <w:t xml:space="preserve">V: </w:t>
-      </w:r>
-      <w:proofErr w:type="gramStart"/>
-      <w:r>
-        <w:rPr>
-          <w:lang w:val="en-US"/>
-        </w:rPr>
-        <w:t>this</w:t>
-      </w:r>
-      <w:proofErr w:type="gramEnd"/>
-      <w:r>
-        <w:rPr>
-          <w:lang w:val="en-US"/>
-        </w:rPr>
-        <w:t xml:space="preserve"> symbol is a variable</w:t>
+        <w:t>V: this symbol is a variable</w:t>
       </w:r>
     </w:p>
     <w:p>
@@ -11787,303 +11446,132 @@
         <w:rPr>
           <w:lang w:val="en-US"/>
         </w:rPr>
-        <w:t xml:space="preserve">The </w:t>
-      </w:r>
-      <w:proofErr w:type="gramStart"/>
+        <w:t>The type specific information for functons encodes</w:t>
+      </w:r>
       <w:r>
         <w:rPr>
           <w:lang w:val="en-US"/>
         </w:rPr>
-        <w:t>type</w:t>
-      </w:r>
-      <w:proofErr w:type="gramEnd"/>
-      <w:r>
+        <w:br/>
+        <w:t xml:space="preserve">CVU qualifyers, possible exceptions, the full return type, the parameter types (and qualifyers) </w:t>
+      </w:r>
+    </w:p>
+    <w:p>
+      <w:pPr>
+        <w:pStyle w:val="berschrift5"/>
         <w:rPr>
           <w:lang w:val="en-US"/>
         </w:rPr>
-        <w:t xml:space="preserve"> specific information for </w:t>
-      </w:r>
-      <w:proofErr w:type="spellStart"/>
+      </w:pPr>
       <w:r>
         <w:rPr>
           <w:lang w:val="en-US"/>
         </w:rPr>
-        <w:t>functons</w:t>
-      </w:r>
-      <w:proofErr w:type="spellEnd"/>
-      <w:r>
+        <w:t>Variables</w:t>
+      </w:r>
+    </w:p>
+    <w:p>
+      <w:pPr>
         <w:rPr>
           <w:lang w:val="en-US"/>
         </w:rPr>
-        <w:t xml:space="preserve"> encodes</w:t>
-      </w:r>
+      </w:pPr>
       <w:r>
         <w:rPr>
           <w:lang w:val="en-US"/>
         </w:rPr>
+        <w:t>The type specific information for variables encodes</w:t>
+      </w:r>
+    </w:p>
+    <w:p>
+      <w:pPr>
+        <w:rPr>
+          <w:lang w:val="en-US"/>
+        </w:rPr>
+      </w:pPr>
+      <w:r>
+        <w:rPr>
+          <w:lang w:val="en-US"/>
+        </w:rPr>
+        <w:t xml:space="preserve">CVU qualifiers, </w:t>
+      </w:r>
+    </w:p>
+    <w:p>
+      <w:pPr>
+        <w:pStyle w:val="berschrift5"/>
+        <w:rPr>
+          <w:lang w:val="en-US"/>
+        </w:rPr>
+      </w:pPr>
+      <w:r>
+        <w:rPr>
+          <w:lang w:val="en-US"/>
+        </w:rPr>
+        <w:t>Types</w:t>
+      </w:r>
+    </w:p>
+    <w:p>
+      <w:pPr>
+        <w:pStyle w:val="berschrift5"/>
+        <w:rPr>
+          <w:lang w:val="en-US"/>
+        </w:rPr>
+      </w:pPr>
+      <w:r>
+        <w:rPr>
+          <w:lang w:val="en-US"/>
+        </w:rPr>
+        <w:t>Attributes</w:t>
+      </w:r>
+    </w:p>
+    <w:p>
+      <w:pPr>
+        <w:pStyle w:val="berschrift3"/>
+        <w:rPr>
+          <w:lang w:val="en-US"/>
+        </w:rPr>
+      </w:pPr>
+      <w:bookmarkStart w:id="10" w:name="_Toc216880830"/>
+      <w:r>
+        <w:rPr>
+          <w:lang w:val="en-US"/>
+        </w:rPr>
+        <w:t>Attributes and Intrinsic modifiers</w:t>
+      </w:r>
+      <w:bookmarkEnd w:id="10"/>
+    </w:p>
+    <w:p>
+      <w:pPr>
+        <w:rPr>
+          <w:lang w:val="en-US"/>
+        </w:rPr>
+      </w:pPr>
+      <w:r>
+        <w:rPr>
+          <w:lang w:val="en-US"/>
+        </w:rPr>
+        <w:t>Difference</w:t>
+      </w:r>
+      <w:r>
+        <w:rPr>
+          <w:lang w:val="en-US"/>
+        </w:rPr>
         <w:br/>
-        <w:t xml:space="preserve">CVU </w:t>
-      </w:r>
-      <w:proofErr w:type="spellStart"/>
+        <w:t>attributes get applied to functions, types and fields and affect compiler specific behaviour  like reflection discoverability, cross abi layout, linkage .</w:t>
+      </w:r>
       <w:r>
         <w:rPr>
           <w:lang w:val="en-US"/>
         </w:rPr>
-        <w:t>qualifyers</w:t>
-      </w:r>
-      <w:proofErr w:type="spellEnd"/>
+        <w:br/>
+        <w:t>the also affect things like abi and calling conventions</w:t>
+      </w:r>
       <w:r>
         <w:rPr>
           <w:lang w:val="en-US"/>
         </w:rPr>
-        <w:t xml:space="preserve">, possible exceptions, the full return type, the parameter types (and </w:t>
-      </w:r>
-      <w:proofErr w:type="spellStart"/>
-      <w:r>
-        <w:rPr>
-          <w:lang w:val="en-US"/>
-        </w:rPr>
-        <w:t>qualifyers</w:t>
-      </w:r>
-      <w:proofErr w:type="spellEnd"/>
-      <w:r>
-        <w:rPr>
-          <w:lang w:val="en-US"/>
-        </w:rPr>
-        <w:t xml:space="preserve">) </w:t>
-      </w:r>
-    </w:p>
-    <w:p>
-      <w:pPr>
-        <w:pStyle w:val="berschrift5"/>
-        <w:rPr>
-          <w:lang w:val="en-US"/>
-        </w:rPr>
-      </w:pPr>
-      <w:r>
-        <w:rPr>
-          <w:lang w:val="en-US"/>
-        </w:rPr>
-        <w:t>Variables</w:t>
-      </w:r>
-    </w:p>
-    <w:p>
-      <w:pPr>
-        <w:rPr>
-          <w:lang w:val="en-US"/>
-        </w:rPr>
-      </w:pPr>
-      <w:r>
-        <w:rPr>
-          <w:lang w:val="en-US"/>
-        </w:rPr>
-        <w:t xml:space="preserve">The </w:t>
-      </w:r>
-      <w:proofErr w:type="gramStart"/>
-      <w:r>
-        <w:rPr>
-          <w:lang w:val="en-US"/>
-        </w:rPr>
-        <w:t>type</w:t>
-      </w:r>
-      <w:proofErr w:type="gramEnd"/>
-      <w:r>
-        <w:rPr>
-          <w:lang w:val="en-US"/>
-        </w:rPr>
-        <w:t xml:space="preserve"> specific information for variables encodes</w:t>
-      </w:r>
-    </w:p>
-    <w:p>
-      <w:pPr>
-        <w:rPr>
-          <w:lang w:val="en-US"/>
-        </w:rPr>
-      </w:pPr>
-      <w:r>
-        <w:rPr>
-          <w:lang w:val="en-US"/>
-        </w:rPr>
-        <w:t xml:space="preserve">CVU qualifiers, </w:t>
-      </w:r>
-    </w:p>
-    <w:p>
-      <w:pPr>
-        <w:pStyle w:val="berschrift5"/>
-        <w:rPr>
-          <w:lang w:val="en-US"/>
-        </w:rPr>
-      </w:pPr>
-      <w:r>
-        <w:rPr>
-          <w:lang w:val="en-US"/>
-        </w:rPr>
-        <w:t>Types</w:t>
-      </w:r>
-    </w:p>
-    <w:p>
-      <w:pPr>
-        <w:pStyle w:val="berschrift5"/>
-        <w:rPr>
-          <w:lang w:val="en-US"/>
-        </w:rPr>
-      </w:pPr>
-      <w:r>
-        <w:rPr>
-          <w:lang w:val="en-US"/>
-        </w:rPr>
-        <w:t>Attributes</w:t>
-      </w:r>
-    </w:p>
-    <w:p>
-      <w:pPr>
-        <w:pStyle w:val="berschrift3"/>
-        <w:rPr>
-          <w:lang w:val="en-US"/>
-        </w:rPr>
-      </w:pPr>
-      <w:bookmarkStart w:id="10" w:name="_Toc216880830"/>
-      <w:r>
-        <w:rPr>
-          <w:lang w:val="en-US"/>
-        </w:rPr>
-        <w:t>Attributes and Intrinsic modifiers</w:t>
-      </w:r>
-      <w:bookmarkEnd w:id="10"/>
-    </w:p>
-    <w:p>
-      <w:pPr>
-        <w:rPr>
-          <w:lang w:val="en-US"/>
-        </w:rPr>
-      </w:pPr>
-      <w:r>
-        <w:rPr>
-          <w:lang w:val="en-US"/>
-        </w:rPr>
-        <w:t>Difference</w:t>
-      </w:r>
-      <w:r>
-        <w:rPr>
-          <w:lang w:val="en-US"/>
-        </w:rPr>
         <w:br/>
-        <w:t xml:space="preserve">attributes get applied to functions, types and fields and affect compiler specific </w:t>
-      </w:r>
-      <w:proofErr w:type="spellStart"/>
-      <w:proofErr w:type="gramStart"/>
-      <w:r>
-        <w:rPr>
-          <w:lang w:val="en-US"/>
-        </w:rPr>
-        <w:t>behaviour</w:t>
-      </w:r>
-      <w:proofErr w:type="spellEnd"/>
-      <w:r>
-        <w:rPr>
-          <w:lang w:val="en-US"/>
-        </w:rPr>
-        <w:t xml:space="preserve">  like</w:t>
-      </w:r>
-      <w:proofErr w:type="gramEnd"/>
-      <w:r>
-        <w:rPr>
-          <w:lang w:val="en-US"/>
-        </w:rPr>
-        <w:t xml:space="preserve"> reflection discoverability, cross </w:t>
-      </w:r>
-      <w:proofErr w:type="spellStart"/>
-      <w:r>
-        <w:rPr>
-          <w:lang w:val="en-US"/>
-        </w:rPr>
-        <w:t>abi</w:t>
-      </w:r>
-      <w:proofErr w:type="spellEnd"/>
-      <w:r>
-        <w:rPr>
-          <w:lang w:val="en-US"/>
-        </w:rPr>
-        <w:t xml:space="preserve"> layout, </w:t>
-      </w:r>
-      <w:proofErr w:type="gramStart"/>
-      <w:r>
-        <w:rPr>
-          <w:lang w:val="en-US"/>
-        </w:rPr>
-        <w:t>linkage .</w:t>
-      </w:r>
-      <w:proofErr w:type="gramEnd"/>
-      <w:r>
-        <w:rPr>
-          <w:lang w:val="en-US"/>
-        </w:rPr>
-        <w:br/>
-      </w:r>
-      <w:proofErr w:type="spellStart"/>
-      <w:proofErr w:type="gramStart"/>
-      <w:r>
-        <w:rPr>
-          <w:lang w:val="en-US"/>
-        </w:rPr>
-        <w:t>the</w:t>
-      </w:r>
-      <w:proofErr w:type="spellEnd"/>
-      <w:proofErr w:type="gramEnd"/>
-      <w:r>
-        <w:rPr>
-          <w:lang w:val="en-US"/>
-        </w:rPr>
-        <w:t xml:space="preserve"> also affect things like </w:t>
-      </w:r>
-      <w:proofErr w:type="spellStart"/>
-      <w:r>
-        <w:rPr>
-          <w:lang w:val="en-US"/>
-        </w:rPr>
-        <w:t>abi</w:t>
-      </w:r>
-      <w:proofErr w:type="spellEnd"/>
-      <w:r>
-        <w:rPr>
-          <w:lang w:val="en-US"/>
-        </w:rPr>
-        <w:t xml:space="preserve"> and calling conventions</w:t>
-      </w:r>
-      <w:r>
-        <w:rPr>
-          <w:lang w:val="en-US"/>
-        </w:rPr>
-        <w:br/>
-        <w:t xml:space="preserve">intrinsic modifiers affect </w:t>
-      </w:r>
-      <w:proofErr w:type="spellStart"/>
-      <w:r>
-        <w:rPr>
-          <w:lang w:val="en-US"/>
-        </w:rPr>
-        <w:t>codegen</w:t>
-      </w:r>
-      <w:proofErr w:type="spellEnd"/>
-      <w:r>
-        <w:rPr>
-          <w:lang w:val="en-US"/>
-        </w:rPr>
-        <w:t xml:space="preserve"> inside functions and can only be </w:t>
-      </w:r>
-      <w:proofErr w:type="gramStart"/>
-      <w:r>
-        <w:rPr>
-          <w:lang w:val="en-US"/>
-        </w:rPr>
-        <w:t>applied  to</w:t>
-      </w:r>
-      <w:proofErr w:type="gramEnd"/>
-      <w:r>
-        <w:rPr>
-          <w:lang w:val="en-US"/>
-        </w:rPr>
-        <w:t xml:space="preserve"> statements inside functions</w:t>
+        <w:t>intrinsic modifiers affect codegen inside functions and can only be applied  to statements inside functions</w:t>
       </w:r>
     </w:p>
     <w:p>
@@ -12106,15 +11594,7 @@
     </w:p>
     <w:p>
       <w:r>
-        <w:t xml:space="preserve">All </w:t>
-      </w:r>
-      <w:proofErr w:type="gramStart"/>
-      <w:r>
-        <w:t>floating point</w:t>
-      </w:r>
-      <w:proofErr w:type="gramEnd"/>
-      <w:r>
-        <w:t xml:space="preserve"> types follow IEEE 754</w:t>
+        <w:t>All floating point types follow IEEE 754</w:t>
       </w:r>
     </w:p>
     <w:p>
@@ -12310,15 +11790,7 @@
         <w:t>32-bit</w:t>
       </w:r>
       <w:r>
-        <w:t xml:space="preserve"> wide </w:t>
-      </w:r>
-      <w:proofErr w:type="gramStart"/>
-      <w:r>
-        <w:t>floating point</w:t>
-      </w:r>
-      <w:proofErr w:type="gramEnd"/>
-      <w:r>
-        <w:t xml:space="preserve"> datatype.</w:t>
+        <w:t xml:space="preserve"> wide floating point datatype.</w:t>
       </w:r>
     </w:p>
     <w:p>
@@ -12351,15 +11823,7 @@
         <w:t>64-bit</w:t>
       </w:r>
       <w:r>
-        <w:t xml:space="preserve"> wide </w:t>
-      </w:r>
-      <w:proofErr w:type="gramStart"/>
-      <w:r>
-        <w:t>floating point</w:t>
-      </w:r>
-      <w:proofErr w:type="gramEnd"/>
-      <w:r>
-        <w:t xml:space="preserve"> datatype</w:t>
+        <w:t xml:space="preserve"> wide floating point datatype</w:t>
       </w:r>
     </w:p>
     <w:p>
@@ -12389,32 +11853,14 @@
       </w:r>
     </w:p>
     <w:p>
-      <w:proofErr w:type="gramStart"/>
-      <w:r>
-        <w:t>80 bit</w:t>
-      </w:r>
-      <w:proofErr w:type="gramEnd"/>
-      <w:r>
-        <w:t xml:space="preserve"> wide </w:t>
-      </w:r>
-      <w:proofErr w:type="gramStart"/>
-      <w:r>
-        <w:t>floating point</w:t>
-      </w:r>
-      <w:proofErr w:type="gramEnd"/>
-      <w:r>
-        <w:t xml:space="preserve"> datatype</w:t>
-      </w:r>
-    </w:p>
-    <w:p>
-      <w:proofErr w:type="gramStart"/>
+      <w:r>
+        <w:t>80 bit wide floating point datatype</w:t>
+      </w:r>
+    </w:p>
+    <w:p>
       <w:r>
         <w:lastRenderedPageBreak/>
-        <w:t>10 byte</w:t>
-      </w:r>
-      <w:proofErr w:type="gramEnd"/>
-      <w:r>
-        <w:t xml:space="preserve"> alignment</w:t>
+        <w:t>10 byte alignment</w:t>
       </w:r>
     </w:p>
     <w:p>
@@ -12429,31 +11875,7 @@
     </w:p>
     <w:p>
       <w:r>
-        <w:t xml:space="preserve">Interaction witch Vector types primarily </w:t>
-      </w:r>
-      <w:proofErr w:type="gramStart"/>
-      <w:r>
-        <w:t>is</w:t>
-      </w:r>
-      <w:proofErr w:type="gramEnd"/>
-      <w:r>
-        <w:t xml:space="preserve"> done via intrinsics. However basic vectorized arithmetic operators (</w:t>
-      </w:r>
-      <w:proofErr w:type="gramStart"/>
-      <w:r>
-        <w:t>+,-</w:t>
-      </w:r>
-      <w:proofErr w:type="gramEnd"/>
-      <w:r>
-        <w:t>,</w:t>
-      </w:r>
-      <w:proofErr w:type="gramStart"/>
-      <w:r>
-        <w:t>*,/</w:t>
-      </w:r>
-      <w:proofErr w:type="gramEnd"/>
-      <w:r>
-        <w:t>,*+) are defined with symbols</w:t>
+        <w:t>Interaction witch Vector types primarily is done via intrinsics. However basic vectorized arithmetic operators (+,-,*,/,*+) are defined with symbols</w:t>
       </w:r>
     </w:p>
     <w:p>
@@ -12477,23 +11899,13 @@
       </w:r>
     </w:p>
     <w:p>
-      <w:proofErr w:type="gramStart"/>
-      <w:r>
-        <w:t>128 bit</w:t>
-      </w:r>
-      <w:proofErr w:type="gramEnd"/>
-      <w:r>
-        <w:t xml:space="preserve"> wide vector datatype.</w:t>
-      </w:r>
-    </w:p>
-    <w:p>
-      <w:proofErr w:type="gramStart"/>
-      <w:r>
-        <w:t>16 byte</w:t>
-      </w:r>
-      <w:proofErr w:type="gramEnd"/>
-      <w:r>
-        <w:t xml:space="preserve"> </w:t>
+      <w:r>
+        <w:t>128 bit wide vector datatype.</w:t>
+      </w:r>
+    </w:p>
+    <w:p>
+      <w:r>
+        <w:t xml:space="preserve">16 byte </w:t>
       </w:r>
       <w:r>
         <w:t>alignment</w:t>
@@ -12590,23 +12002,13 @@
       </w:r>
     </w:p>
     <w:p>
-      <w:proofErr w:type="gramStart"/>
-      <w:r>
-        <w:t>256 bit</w:t>
-      </w:r>
-      <w:proofErr w:type="gramEnd"/>
-      <w:r>
-        <w:t xml:space="preserve"> wide vector datatype.</w:t>
-      </w:r>
-    </w:p>
-    <w:p>
-      <w:proofErr w:type="gramStart"/>
-      <w:r>
-        <w:t>32 byte</w:t>
-      </w:r>
-      <w:proofErr w:type="gramEnd"/>
-      <w:r>
-        <w:t xml:space="preserve"> </w:t>
+      <w:r>
+        <w:t>256 bit wide vector datatype.</w:t>
+      </w:r>
+    </w:p>
+    <w:p>
+      <w:r>
+        <w:t xml:space="preserve">32 byte </w:t>
       </w:r>
       <w:r>
         <w:t>alignment</w:t>
@@ -12702,23 +12104,13 @@
       </w:r>
     </w:p>
     <w:p>
-      <w:proofErr w:type="gramStart"/>
-      <w:r>
-        <w:t>512 bit</w:t>
-      </w:r>
-      <w:proofErr w:type="gramEnd"/>
-      <w:r>
-        <w:t xml:space="preserve"> wide vector datatype.</w:t>
-      </w:r>
-    </w:p>
-    <w:p>
-      <w:proofErr w:type="gramStart"/>
-      <w:r>
-        <w:t>64 byte</w:t>
-      </w:r>
-      <w:proofErr w:type="gramEnd"/>
-      <w:r>
-        <w:t xml:space="preserve"> </w:t>
+      <w:r>
+        <w:t>512 bit wide vector datatype.</w:t>
+      </w:r>
+    </w:p>
+    <w:p>
+      <w:r>
+        <w:t xml:space="preserve">64 byte </w:t>
       </w:r>
       <w:r>
         <w:t>alignment</w:t>
@@ -12931,26 +12323,13 @@
         <w:t>, +</w:t>
       </w:r>
       <w:r>
-        <w:t>=</w:t>
-      </w:r>
-      <w:proofErr w:type="gramStart"/>
-      <w:r>
-        <w:t>, .</w:t>
+        <w:t>=, .</w:t>
       </w:r>
       <w:r>
         <w:t>append</w:t>
       </w:r>
-      <w:proofErr w:type="gramEnd"/>
-      <w:r>
-        <w:t>(</w:t>
-      </w:r>
-      <w:proofErr w:type="gramStart"/>
-      <w:r>
-        <w:t>) ,</w:t>
-      </w:r>
-      <w:proofErr w:type="gramEnd"/>
-      <w:r>
-        <w:t>…</w:t>
+      <w:r>
+        <w:t>() ,…</w:t>
       </w:r>
     </w:p>
     <w:p>
@@ -13235,37 +12614,34 @@
         <w:rPr>
           <w:color w:val="BF4E14" w:themeColor="accent2" w:themeShade="BF"/>
         </w:rPr>
-        <w:t xml:space="preserve">using </w:t>
-      </w:r>
-      <w:proofErr w:type="gramStart"/>
-      <w:r>
+        <w:t>using Typename;</w:t>
+      </w:r>
+    </w:p>
+    <w:p>
+      <w:pPr>
         <w:rPr>
           <w:color w:val="BF4E14" w:themeColor="accent2" w:themeShade="BF"/>
         </w:rPr>
-        <w:t>Typename;</w:t>
-      </w:r>
-      <w:proofErr w:type="gramEnd"/>
-    </w:p>
-    <w:p>
-      <w:pPr>
+      </w:pPr>
+      <w:r>
         <w:rPr>
           <w:color w:val="BF4E14" w:themeColor="accent2" w:themeShade="BF"/>
         </w:rPr>
-      </w:pPr>
-      <w:r>
+        <w:t>using NamespaceName;</w:t>
+      </w:r>
+    </w:p>
+    <w:p>
+      <w:pPr>
         <w:rPr>
           <w:color w:val="BF4E14" w:themeColor="accent2" w:themeShade="BF"/>
         </w:rPr>
-        <w:t xml:space="preserve">using </w:t>
-      </w:r>
-      <w:proofErr w:type="gramStart"/>
+      </w:pPr>
       <w:r>
         <w:rPr>
           <w:color w:val="BF4E14" w:themeColor="accent2" w:themeShade="BF"/>
         </w:rPr>
-        <w:t>NamespaceName;</w:t>
-      </w:r>
-      <w:proofErr w:type="gramEnd"/>
+        <w:t>using Chain::of::Namespace::Names::typename;</w:t>
+      </w:r>
     </w:p>
     <w:p>
       <w:pPr>
@@ -13277,37 +12653,8 @@
         <w:rPr>
           <w:color w:val="BF4E14" w:themeColor="accent2" w:themeShade="BF"/>
         </w:rPr>
-        <w:t xml:space="preserve">using </w:t>
-      </w:r>
-      <w:proofErr w:type="gramStart"/>
-      <w:r>
-        <w:rPr>
-          <w:color w:val="BF4E14" w:themeColor="accent2" w:themeShade="BF"/>
-        </w:rPr>
-        <w:t>Chain::of::Namespace::Names::typename;</w:t>
-      </w:r>
-      <w:proofErr w:type="gramEnd"/>
-    </w:p>
-    <w:p>
-      <w:pPr>
-        <w:rPr>
-          <w:color w:val="BF4E14" w:themeColor="accent2" w:themeShade="BF"/>
-        </w:rPr>
-      </w:pPr>
-      <w:r>
-        <w:rPr>
-          <w:color w:val="BF4E14" w:themeColor="accent2" w:themeShade="BF"/>
-        </w:rPr>
-        <w:t xml:space="preserve">using </w:t>
-      </w:r>
-      <w:proofErr w:type="gramStart"/>
-      <w:r>
-        <w:rPr>
-          <w:color w:val="BF4E14" w:themeColor="accent2" w:themeShade="BF"/>
-        </w:rPr>
-        <w:t>Chain::of::Namespace::names;</w:t>
-      </w:r>
-      <w:proofErr w:type="gramEnd"/>
+        <w:t>using Chain::of::Namespace::names;</w:t>
+      </w:r>
     </w:p>
     <w:p>
       <w:pPr>
@@ -13319,21 +12666,7 @@
         <w:rPr>
           <w:color w:val="000000" w:themeColor="text1"/>
         </w:rPr>
-        <w:t xml:space="preserve">includes types and </w:t>
-      </w:r>
-      <w:proofErr w:type="gramStart"/>
-      <w:r>
-        <w:rPr>
-          <w:color w:val="000000" w:themeColor="text1"/>
-        </w:rPr>
-        <w:t>namespaces(</w:t>
-      </w:r>
-      <w:proofErr w:type="gramEnd"/>
-      <w:r>
-        <w:rPr>
-          <w:color w:val="000000" w:themeColor="text1"/>
-        </w:rPr>
-        <w:t>and all the types in them) from non project internal files.</w:t>
+        <w:t>includes types and namespaces(and all the types in them) from non project internal files.</w:t>
       </w:r>
       <w:r>
         <w:rPr>
@@ -13607,15 +12940,7 @@
     </w:p>
     <w:p>
       <w:r>
-        <w:t xml:space="preserve">Used to create types or regions in types where all objects in the nion occupy the same space. The size of the union is always the size of the largest </w:t>
-      </w:r>
-      <w:proofErr w:type="gramStart"/>
-      <w:r>
-        <w:t>member  and</w:t>
-      </w:r>
-      <w:proofErr w:type="gramEnd"/>
-      <w:r>
-        <w:t xml:space="preserve"> any additionally padding and for non unsafe unions an additional 4 bytes which contain a hidden member that contains an integer that signifies the active member</w:t>
+        <w:t>Used to create types or regions in types where all objects in the nion occupy the same space. The size of the union is always the size of the largest member  and any additionally padding and for non unsafe unions an additional 4 bytes which contain a hidden member that contains an integer that signifies the active member</w:t>
       </w:r>
     </w:p>
     <w:p>
@@ -13625,13 +12950,8 @@
     </w:p>
     <w:p>
       <w:r>
-        <w:t>The hidden member is accessed with [unionName</w:t>
-      </w:r>
-      <w:proofErr w:type="gramStart"/>
-      <w:r>
-        <w:t>].Active</w:t>
-      </w:r>
-      <w:proofErr w:type="gramEnd"/>
+        <w:t>The hidden member is accessed with [unionName].Active</w:t>
+      </w:r>
     </w:p>
     <w:p>
       <w:r>
@@ -13643,15 +12963,7 @@
       </w:r>
       <w:r>
         <w:br/>
-        <w:t xml:space="preserve">accessing a non active member inside </w:t>
-      </w:r>
-      <w:proofErr w:type="gramStart"/>
-      <w:r>
-        <w:t>a</w:t>
-      </w:r>
-      <w:proofErr w:type="gramEnd"/>
-      <w:r>
-        <w:t xml:space="preserve"> unsafe scope is undefined behaviour.</w:t>
+        <w:t>accessing a non active member inside a unsafe scope is undefined behaviour.</w:t>
       </w:r>
     </w:p>
     <w:p>
@@ -13774,15 +13086,7 @@
     </w:p>
     <w:p>
       <w:r>
-        <w:t xml:space="preserve">Used to mark members (both functions and fields) of an object type as </w:t>
-      </w:r>
-      <w:proofErr w:type="gramStart"/>
-      <w:r>
-        <w:t>inaccessible  from</w:t>
-      </w:r>
-      <w:proofErr w:type="gramEnd"/>
-      <w:r>
-        <w:t xml:space="preserve"> other scopes.</w:t>
+        <w:t>Used to mark members (both functions and fields) of an object type as inaccessible  from other scopes.</w:t>
       </w:r>
     </w:p>
     <w:p>
@@ -13816,15 +13120,7 @@
         <w:t>Used to mark members (both functions and fields) of an object type as accessible</w:t>
       </w:r>
       <w:r>
-        <w:t xml:space="preserve"> by </w:t>
-      </w:r>
-      <w:proofErr w:type="gramStart"/>
-      <w:r>
-        <w:t>objects</w:t>
-      </w:r>
-      <w:proofErr w:type="gramEnd"/>
-      <w:r>
-        <w:t xml:space="preserve"> types that derive from the declaring one</w:t>
+        <w:t xml:space="preserve"> by objects types that derive from the declaring one</w:t>
       </w:r>
       <w:r>
         <w:t>.</w:t>
@@ -13887,70 +13183,20 @@
         <w:rPr>
           <w:color w:val="BF4E14" w:themeColor="accent2" w:themeShade="BF"/>
         </w:rPr>
-        <w:t xml:space="preserve">int </w:t>
-      </w:r>
-      <w:proofErr w:type="gramStart"/>
-      <w:r>
+        <w:t>int Foo() throws(USL::STD::RuntimeError){..}</w:t>
+      </w:r>
+    </w:p>
+    <w:p>
+      <w:pPr>
         <w:rPr>
           <w:color w:val="BF4E14" w:themeColor="accent2" w:themeShade="BF"/>
         </w:rPr>
-        <w:t>Foo(</w:t>
-      </w:r>
-      <w:proofErr w:type="gramEnd"/>
+      </w:pPr>
       <w:r>
         <w:rPr>
           <w:color w:val="BF4E14" w:themeColor="accent2" w:themeShade="BF"/>
         </w:rPr>
-        <w:t xml:space="preserve">) </w:t>
-      </w:r>
-      <w:proofErr w:type="gramStart"/>
-      <w:r>
-        <w:rPr>
-          <w:color w:val="BF4E14" w:themeColor="accent2" w:themeShade="BF"/>
-        </w:rPr>
-        <w:t>throws(USL::STD::RuntimeError){..}</w:t>
-      </w:r>
-      <w:proofErr w:type="gramEnd"/>
-    </w:p>
-    <w:p>
-      <w:pPr>
-        <w:rPr>
-          <w:color w:val="BF4E14" w:themeColor="accent2" w:themeShade="BF"/>
-        </w:rPr>
-      </w:pPr>
-      <w:r>
-        <w:rPr>
-          <w:color w:val="BF4E14" w:themeColor="accent2" w:themeShade="BF"/>
-        </w:rPr>
-        <w:t xml:space="preserve">int </w:t>
-      </w:r>
-      <w:proofErr w:type="gramStart"/>
-      <w:r>
-        <w:rPr>
-          <w:color w:val="BF4E14" w:themeColor="accent2" w:themeShade="BF"/>
-        </w:rPr>
-        <w:t>Barr(</w:t>
-      </w:r>
-      <w:proofErr w:type="gramEnd"/>
-      <w:r>
-        <w:rPr>
-          <w:color w:val="BF4E14" w:themeColor="accent2" w:themeShade="BF"/>
-        </w:rPr>
-        <w:t>) throws(maybe</w:t>
-      </w:r>
-      <w:proofErr w:type="gramStart"/>
-      <w:r>
-        <w:rPr>
-          <w:color w:val="BF4E14" w:themeColor="accent2" w:themeShade="BF"/>
-        </w:rPr>
-        <w:t>){</w:t>
-      </w:r>
-      <w:proofErr w:type="gramEnd"/>
-      <w:r>
-        <w:rPr>
-          <w:color w:val="BF4E14" w:themeColor="accent2" w:themeShade="BF"/>
-        </w:rPr>
-        <w:t>…}</w:t>
+        <w:t>int Barr() throws(maybe){…}</w:t>
       </w:r>
     </w:p>
     <w:p>
@@ -13971,21 +13217,7 @@
           <w:color w:val="000000" w:themeColor="text1"/>
         </w:rPr>
         <w:br/>
-        <w:t xml:space="preserve">the compiler will abort if it detects a mismatch. If </w:t>
-      </w:r>
-      <w:proofErr w:type="gramStart"/>
-      <w:r>
-        <w:rPr>
-          <w:color w:val="000000" w:themeColor="text1"/>
-        </w:rPr>
-        <w:t>possible</w:t>
-      </w:r>
-      <w:proofErr w:type="gramEnd"/>
-      <w:r>
-        <w:rPr>
-          <w:color w:val="000000" w:themeColor="text1"/>
-        </w:rPr>
-        <w:t xml:space="preserve"> exceptions are unknown use </w:t>
+        <w:t xml:space="preserve">the compiler will abort if it detects a mismatch. If possible exceptions are unknown use </w:t>
       </w:r>
       <w:hyperlink w:anchor="_Maybe" w:history="1">
         <w:r>
@@ -14015,23 +13247,7 @@
     </w:p>
     <w:p>
       <w:r>
-        <w:t xml:space="preserve">Used inplace of an exception list inside a </w:t>
-      </w:r>
-      <w:proofErr w:type="gramStart"/>
-      <w:r>
-        <w:t>throws</w:t>
-      </w:r>
-      <w:proofErr w:type="gramEnd"/>
-      <w:r>
-        <w:t xml:space="preserve"> qualifier if the types of possible exceptions </w:t>
-      </w:r>
-      <w:proofErr w:type="gramStart"/>
-      <w:r>
-        <w:t>is</w:t>
-      </w:r>
-      <w:proofErr w:type="gramEnd"/>
-      <w:r>
-        <w:t xml:space="preserve"> unknown</w:t>
+        <w:t>Used inplace of an exception list inside a throws qualifier if the types of possible exceptions is unknown</w:t>
       </w:r>
       <w:r>
         <w:t>.</w:t>
@@ -14137,30 +13353,8 @@
         <w:rPr>
           <w:color w:val="BF4E14" w:themeColor="accent2" w:themeShade="BF"/>
         </w:rPr>
-        <w:t xml:space="preserve">basic_type </w:t>
-      </w:r>
-      <w:proofErr w:type="gramStart"/>
-      <w:r>
-        <w:rPr>
-          <w:color w:val="BF4E14" w:themeColor="accent2" w:themeShade="BF"/>
-        </w:rPr>
-        <w:t>class  string</w:t>
-      </w:r>
-      <w:proofErr w:type="gramEnd"/>
-      <w:r>
-        <w:rPr>
-          <w:color w:val="BF4E14" w:themeColor="accent2" w:themeShade="BF"/>
-        </w:rPr>
-        <w:t>{…</w:t>
-      </w:r>
-      <w:proofErr w:type="gramStart"/>
-      <w:r>
-        <w:rPr>
-          <w:color w:val="BF4E14" w:themeColor="accent2" w:themeShade="BF"/>
-        </w:rPr>
-        <w:t>};</w:t>
-      </w:r>
-      <w:proofErr w:type="gramEnd"/>
+        <w:t>basic_type class  string{…};</w:t>
+      </w:r>
     </w:p>
     <w:p>
       <w:pPr>
@@ -14222,15 +13416,7 @@
     </w:p>
     <w:p>
       <w:r>
-        <w:t xml:space="preserve">If applied to a </w:t>
-      </w:r>
-      <w:proofErr w:type="gramStart"/>
-      <w:r>
-        <w:t>class</w:t>
-      </w:r>
-      <w:proofErr w:type="gramEnd"/>
-      <w:r>
-        <w:t xml:space="preserve"> it prevents deriving from it.</w:t>
+        <w:t>If applied to a class it prevents deriving from it.</w:t>
       </w:r>
       <w:r>
         <w:br/>
@@ -14260,31 +13446,7 @@
     </w:p>
     <w:p>
       <w:r>
-        <w:t xml:space="preserve">If the function signature is followed by =0; instead of a body the function is pure </w:t>
-      </w:r>
-      <w:proofErr w:type="gramStart"/>
-      <w:r>
-        <w:t>virtual</w:t>
-      </w:r>
-      <w:proofErr w:type="gramEnd"/>
-      <w:r>
-        <w:t xml:space="preserve"> and the class is treated as abstract and objects of it </w:t>
-      </w:r>
-      <w:proofErr w:type="gramStart"/>
-      <w:r>
-        <w:t>cant</w:t>
-      </w:r>
-      <w:proofErr w:type="gramEnd"/>
-      <w:r>
-        <w:t xml:space="preserve"> be </w:t>
-      </w:r>
-      <w:proofErr w:type="gramStart"/>
-      <w:r>
-        <w:t>created.(</w:t>
-      </w:r>
-      <w:proofErr w:type="gramEnd"/>
-      <w:r>
-        <w:t xml:space="preserve"> </w:t>
+        <w:t xml:space="preserve">If the function signature is followed by =0; instead of a body the function is pure virtual and the class is treated as abstract and objects of it cant be created.( </w:t>
       </w:r>
       <w:hyperlink w:anchor="_Abstract_Classes" w:history="1">
         <w:r>
@@ -14483,36 +13645,12 @@
       </w:r>
       <w:r>
         <w:br/>
-        <w:t xml:space="preserve">if a reference is </w:t>
-      </w:r>
-      <w:proofErr w:type="gramStart"/>
-      <w:r>
-        <w:t>casted</w:t>
-      </w:r>
-      <w:proofErr w:type="gramEnd"/>
-      <w:r>
-        <w:t xml:space="preserve"> it throws a </w:t>
-      </w:r>
-      <w:proofErr w:type="gramStart"/>
-      <w:r>
-        <w:t>USL::STD::</w:t>
-      </w:r>
-      <w:proofErr w:type="gramEnd"/>
-      <w:r>
-        <w:t>BadDynamicCast exception</w:t>
-      </w:r>
-    </w:p>
-    <w:p>
-      <w:r>
-        <w:t xml:space="preserve">Casting unrelated heap objects also throws a </w:t>
-      </w:r>
-      <w:proofErr w:type="gramStart"/>
-      <w:r>
-        <w:t>USL::STD::</w:t>
-      </w:r>
-      <w:proofErr w:type="gramEnd"/>
-      <w:r>
-        <w:t>BadDynamicCast exception</w:t>
+        <w:t>if a reference is casted it throws a USL::STD::BadDynamicCast exception</w:t>
+      </w:r>
+    </w:p>
+    <w:p>
+      <w:r>
+        <w:t>Casting unrelated heap objects also throws a USL::STD::BadDynamicCast exception</w:t>
       </w:r>
     </w:p>
     <w:p>
@@ -14578,15 +13716,7 @@
     </w:p>
     <w:p>
       <w:r>
-        <w:t>The statements in “</w:t>
-      </w:r>
-      <w:proofErr w:type="gramStart"/>
-      <w:r>
-        <w:t>{“ “</w:t>
-      </w:r>
-      <w:proofErr w:type="gramEnd"/>
-      <w:r>
-        <w:t>}” will only be executed if the condition is true</w:t>
+        <w:t>The statements in “{“ “}” will only be executed if the condition is true</w:t>
       </w:r>
     </w:p>
     <w:p>
@@ -14606,15 +13736,7 @@
     </w:p>
     <w:p>
       <w:r>
-        <w:t xml:space="preserve">Represents the part of a onditional branch that gets executed if the conition in the if statement evaluates </w:t>
-      </w:r>
-      <w:proofErr w:type="gramStart"/>
-      <w:r>
-        <w:t>to</w:t>
-      </w:r>
-      <w:proofErr w:type="gramEnd"/>
-      <w:r>
-        <w:t xml:space="preserve"> false</w:t>
+        <w:t>Represents the part of a onditional branch that gets executed if the conition in the if statement evaluates to false</w:t>
       </w:r>
     </w:p>
     <w:p>
@@ -14663,34 +13785,10 @@
       </w:r>
       <w:r>
         <w:br/>
-        <w:t xml:space="preserve">represents a loop that gets execute for an object type that implements Enumerable </w:t>
-      </w:r>
-      <w:proofErr w:type="gramStart"/>
-      <w:r>
-        <w:t xml:space="preserve">( </w:t>
-      </w:r>
-      <w:r>
-        <w:t>namely</w:t>
-      </w:r>
-      <w:proofErr w:type="gramEnd"/>
-      <w:r>
-        <w:t xml:space="preserve">: </w:t>
-      </w:r>
-      <w:proofErr w:type="gramStart"/>
-      <w:r>
-        <w:t>first(</w:t>
-      </w:r>
-      <w:proofErr w:type="gramEnd"/>
-      <w:r>
-        <w:t xml:space="preserve">) and </w:t>
-      </w:r>
-      <w:proofErr w:type="gramStart"/>
-      <w:r>
-        <w:t>last(</w:t>
-      </w:r>
-      <w:proofErr w:type="gramEnd"/>
-      <w:r>
-        <w:t>))</w:t>
+        <w:t xml:space="preserve">represents a loop that gets execute for an object type that implements Enumerable ( </w:t>
+      </w:r>
+      <w:r>
+        <w:t>namely: first() and last())</w:t>
       </w:r>
     </w:p>
     <w:p>
@@ -14711,15 +13809,7 @@
     </w:p>
     <w:p>
       <w:r>
-        <w:t xml:space="preserve">Represents </w:t>
-      </w:r>
-      <w:proofErr w:type="gramStart"/>
-      <w:r>
-        <w:t>a</w:t>
-      </w:r>
-      <w:proofErr w:type="gramEnd"/>
-      <w:r>
-        <w:t xml:space="preserve"> unconditional jump to the specified lable.</w:t>
+        <w:t>Represents a unconditional jump to the specified lable.</w:t>
       </w:r>
       <w:r>
         <w:br/>
@@ -14731,15 +13821,7 @@
         <w:t xml:space="preserve">In unsafe </w:t>
       </w:r>
       <w:r>
-        <w:t xml:space="preserve">scopes skipping of the constructor of </w:t>
-      </w:r>
-      <w:proofErr w:type="gramStart"/>
-      <w:r>
-        <w:t>primitive,inbuild</w:t>
-      </w:r>
-      <w:proofErr w:type="gramEnd"/>
-      <w:r>
-        <w:t xml:space="preserve"> datatypes is allowed.</w:t>
+        <w:t>scopes skipping of the constructor of primitive,inbuild datatypes is allowed.</w:t>
       </w:r>
     </w:p>
     <w:p>
@@ -14774,13 +13856,8 @@
       </w:r>
     </w:p>
     <w:p>
-      <w:proofErr w:type="gramStart"/>
-      <w:r>
-        <w:t>Declares  a</w:t>
-      </w:r>
-      <w:proofErr w:type="gramEnd"/>
-      <w:r>
-        <w:t xml:space="preserve"> lable to jump to with goto</w:t>
+      <w:r>
+        <w:t>Declares  a lable to jump to with goto</w:t>
       </w:r>
     </w:p>
     <w:p>
@@ -14860,15 +13937,7 @@
     </w:p>
     <w:p>
       <w:r>
-        <w:t xml:space="preserve">Throws </w:t>
-      </w:r>
-      <w:proofErr w:type="gramStart"/>
-      <w:r>
-        <w:t>a</w:t>
-      </w:r>
-      <w:proofErr w:type="gramEnd"/>
-      <w:r>
-        <w:t xml:space="preserve"> exception and immediately transfers control out of the throwing function</w:t>
+        <w:t>Throws a exception and immediately transfers control out of the throwing function</w:t>
       </w:r>
     </w:p>
     <w:p>
@@ -15110,11 +14179,9 @@
           <w:t>expression</w:t>
         </w:r>
       </w:hyperlink>
-      <w:proofErr w:type="gramStart"/>
       <w:r>
         <w:t>);</w:t>
       </w:r>
-      <w:proofErr w:type="gramEnd"/>
     </w:p>
     <w:p>
       <w:r>
@@ -15127,15 +14194,7 @@
     </w:p>
     <w:p>
       <w:r>
-        <w:t xml:space="preserve">If expression evaluates to a constant false it is assumed that that point </w:t>
-      </w:r>
-      <w:proofErr w:type="gramStart"/>
-      <w:r>
-        <w:t>cant</w:t>
-      </w:r>
-      <w:proofErr w:type="gramEnd"/>
-      <w:r>
-        <w:t xml:space="preserve"> be reached.</w:t>
+        <w:t>If expression evaluates to a constant false it is assumed that that point cant be reached.</w:t>
       </w:r>
       <w:r>
         <w:br/>
@@ -15179,21 +14238,7 @@
         <w:rPr>
           <w:color w:val="BF4E14" w:themeColor="accent2" w:themeShade="BF"/>
         </w:rPr>
-        <w:t xml:space="preserve">__noImplicitConvert int </w:t>
-      </w:r>
-      <w:proofErr w:type="gramStart"/>
-      <w:r>
-        <w:rPr>
-          <w:color w:val="BF4E14" w:themeColor="accent2" w:themeShade="BF"/>
-        </w:rPr>
-        <w:t>foo(){</w:t>
-      </w:r>
-      <w:proofErr w:type="gramEnd"/>
-      <w:r>
-        <w:rPr>
-          <w:color w:val="BF4E14" w:themeColor="accent2" w:themeShade="BF"/>
-        </w:rPr>
-        <w:t>…}</w:t>
+        <w:t>__noImplicitConvert int foo(){…}</w:t>
       </w:r>
     </w:p>
     <w:p>
@@ -15222,21 +14267,20 @@
         <w:rPr>
           <w:color w:val="BF4E14" w:themeColor="accent2" w:themeShade="BF"/>
         </w:rPr>
-        <w:t xml:space="preserve">__noImplicitConvert int </w:t>
-      </w:r>
-      <w:proofErr w:type="gramStart"/>
-      <w:r>
+        <w:t>__noImplicitConvert int foo(){…}</w:t>
+      </w:r>
+    </w:p>
+    <w:p>
+      <w:pPr>
         <w:rPr>
           <w:color w:val="BF4E14" w:themeColor="accent2" w:themeShade="BF"/>
         </w:rPr>
-        <w:t>foo(){</w:t>
-      </w:r>
-      <w:proofErr w:type="gramEnd"/>
+      </w:pPr>
       <w:r>
         <w:rPr>
           <w:color w:val="BF4E14" w:themeColor="accent2" w:themeShade="BF"/>
         </w:rPr>
-        <w:t>…}</w:t>
+        <w:t>long l = foo();//compiler error. No matching function found</w:t>
       </w:r>
     </w:p>
     <w:p>
@@ -15249,21 +14293,111 @@
         <w:rPr>
           <w:color w:val="BF4E14" w:themeColor="accent2" w:themeShade="BF"/>
         </w:rPr>
-        <w:t xml:space="preserve">long l = </w:t>
-      </w:r>
-      <w:proofErr w:type="gramStart"/>
-      <w:r>
+        <w:t>int I = foo();// this is valid</w:t>
+      </w:r>
+    </w:p>
+    <w:p>
+      <w:pPr>
+        <w:pStyle w:val="berschrift4"/>
+      </w:pPr>
+      <w:bookmarkStart w:id="105" w:name="_Toc216880915"/>
+      <w:r>
+        <w:t>__notNull</w:t>
+      </w:r>
+      <w:bookmarkEnd w:id="105"/>
+    </w:p>
+    <w:p>
+      <w:r>
+        <w:t>Syntax</w:t>
+      </w:r>
+    </w:p>
+    <w:p>
+      <w:pPr>
         <w:rPr>
           <w:color w:val="BF4E14" w:themeColor="accent2" w:themeShade="BF"/>
         </w:rPr>
-        <w:t>foo(</w:t>
-      </w:r>
-      <w:proofErr w:type="gramEnd"/>
+      </w:pPr>
       <w:r>
         <w:rPr>
           <w:color w:val="BF4E14" w:themeColor="accent2" w:themeShade="BF"/>
         </w:rPr>
-        <w:t>);//compiler error. No matching function found</w:t>
+        <w:t>__notNull(ptr)</w:t>
+      </w:r>
+    </w:p>
+    <w:p>
+      <w:pPr>
+        <w:rPr>
+          <w:color w:val="000000" w:themeColor="text1"/>
+        </w:rPr>
+      </w:pPr>
+      <w:r>
+        <w:rPr>
+          <w:color w:val="000000" w:themeColor="text1"/>
+        </w:rPr>
+        <w:t xml:space="preserve">Indicates a promise to the compiler that the pointer is not null from this point until the next </w:t>
+      </w:r>
+      <w:r>
+        <w:rPr>
+          <w:color w:val="000000" w:themeColor="text1"/>
+        </w:rPr>
+        <w:t>assignment</w:t>
+      </w:r>
+      <w:r>
+        <w:rPr>
+          <w:color w:val="000000" w:themeColor="text1"/>
+        </w:rPr>
+        <w:t>. If deep analysis is active this promise can extend outside of a function if the pointer is returned.</w:t>
+      </w:r>
+    </w:p>
+    <w:p>
+      <w:pPr>
+        <w:rPr>
+          <w:color w:val="000000" w:themeColor="text1"/>
+        </w:rPr>
+      </w:pPr>
+      <w:r>
+        <w:rPr>
+          <w:color w:val="000000" w:themeColor="text1"/>
+        </w:rPr>
+        <w:t xml:space="preserve">if the </w:t>
+      </w:r>
+      <w:r>
+        <w:rPr>
+          <w:color w:val="000000" w:themeColor="text1"/>
+        </w:rPr>
+        <w:t>pointer can</w:t>
+      </w:r>
+      <w:r>
+        <w:rPr>
+          <w:color w:val="000000" w:themeColor="text1"/>
+        </w:rPr>
+        <w:t xml:space="preserve"> be null that is UB.</w:t>
+      </w:r>
+    </w:p>
+    <w:p>
+      <w:pPr>
+        <w:rPr>
+          <w:color w:val="000000" w:themeColor="text1"/>
+        </w:rPr>
+      </w:pPr>
+      <w:r>
+        <w:rPr>
+          <w:color w:val="000000" w:themeColor="text1"/>
+        </w:rPr>
+        <w:t>If the compiler can prove that the pointer is null the compiler will emit a warning.</w:t>
+      </w:r>
+    </w:p>
+    <w:p>
+      <w:pPr>
+        <w:rPr>
+          <w:color w:val="000000" w:themeColor="text1"/>
+        </w:rPr>
+      </w:pPr>
+      <w:r>
+        <w:rPr>
+          <w:color w:val="000000" w:themeColor="text1"/>
+        </w:rPr>
+        <w:t>Example:</w:t>
       </w:r>
     </w:p>
     <w:p>
@@ -15276,240 +14410,39 @@
         <w:rPr>
           <w:color w:val="BF4E14" w:themeColor="accent2" w:themeShade="BF"/>
         </w:rPr>
-        <w:t xml:space="preserve">int I = </w:t>
-      </w:r>
-      <w:proofErr w:type="gramStart"/>
-      <w:r>
+        <w:t>void foo(int* i){ __notNull(i); int b = *I;}</w:t>
+      </w:r>
+    </w:p>
+    <w:p>
+      <w:pPr>
         <w:rPr>
           <w:color w:val="BF4E14" w:themeColor="accent2" w:themeShade="BF"/>
         </w:rPr>
-        <w:t>foo(</w:t>
-      </w:r>
-      <w:proofErr w:type="gramEnd"/>
+      </w:pPr>
       <w:r>
         <w:rPr>
           <w:color w:val="BF4E14" w:themeColor="accent2" w:themeShade="BF"/>
         </w:rPr>
-        <w:t>);// this is valid</w:t>
-      </w:r>
-    </w:p>
-    <w:p>
-      <w:pPr>
-        <w:pStyle w:val="berschrift4"/>
-      </w:pPr>
-      <w:bookmarkStart w:id="105" w:name="_Toc216880915"/>
-      <w:r>
-        <w:t>__notNull</w:t>
-      </w:r>
-      <w:bookmarkEnd w:id="105"/>
-    </w:p>
-    <w:p>
-      <w:r>
-        <w:t>Syntax</w:t>
-      </w:r>
-    </w:p>
-    <w:p>
-      <w:pPr>
+        <w:t>foo(nullptr); //will trigger a compiler error</w:t>
+      </w:r>
+    </w:p>
+    <w:p>
+      <w:pPr>
+        <w:rPr>
+          <w:color w:val="000000" w:themeColor="text1"/>
+        </w:rPr>
+      </w:pPr>
+      <w:r>
+        <w:rPr>
+          <w:color w:val="000000" w:themeColor="text1"/>
+        </w:rPr>
+        <w:t xml:space="preserve">Shorthand form of </w:t>
+      </w:r>
+      <w:r>
         <w:rPr>
           <w:color w:val="BF4E14" w:themeColor="accent2" w:themeShade="BF"/>
         </w:rPr>
-      </w:pPr>
-      <w:r>
-        <w:rPr>
-          <w:color w:val="BF4E14" w:themeColor="accent2" w:themeShade="BF"/>
-        </w:rPr>
-        <w:t>__notNull(ptr)</w:t>
-      </w:r>
-    </w:p>
-    <w:p>
-      <w:pPr>
-        <w:rPr>
-          <w:color w:val="000000" w:themeColor="text1"/>
-        </w:rPr>
-      </w:pPr>
-      <w:r>
-        <w:rPr>
-          <w:color w:val="000000" w:themeColor="text1"/>
-        </w:rPr>
-        <w:t xml:space="preserve">Indicates a promise to the compiler that the pointer is not null from this point until the next </w:t>
-      </w:r>
-      <w:r>
-        <w:rPr>
-          <w:color w:val="000000" w:themeColor="text1"/>
-        </w:rPr>
-        <w:t>assignment</w:t>
-      </w:r>
-      <w:r>
-        <w:rPr>
-          <w:color w:val="000000" w:themeColor="text1"/>
-        </w:rPr>
-        <w:t>. If deep analysis is active this promise can extend outside of a function if the pointer is returned.</w:t>
-      </w:r>
-    </w:p>
-    <w:p>
-      <w:pPr>
-        <w:rPr>
-          <w:color w:val="000000" w:themeColor="text1"/>
-        </w:rPr>
-      </w:pPr>
-      <w:r>
-        <w:rPr>
-          <w:color w:val="000000" w:themeColor="text1"/>
-        </w:rPr>
-        <w:t xml:space="preserve">if the </w:t>
-      </w:r>
-      <w:r>
-        <w:rPr>
-          <w:color w:val="000000" w:themeColor="text1"/>
-        </w:rPr>
-        <w:t>pointer can</w:t>
-      </w:r>
-      <w:r>
-        <w:rPr>
-          <w:color w:val="000000" w:themeColor="text1"/>
-        </w:rPr>
-        <w:t xml:space="preserve"> be null that is UB.</w:t>
-      </w:r>
-    </w:p>
-    <w:p>
-      <w:pPr>
-        <w:rPr>
-          <w:color w:val="000000" w:themeColor="text1"/>
-        </w:rPr>
-      </w:pPr>
-      <w:r>
-        <w:rPr>
-          <w:color w:val="000000" w:themeColor="text1"/>
-        </w:rPr>
-        <w:t xml:space="preserve">If the compiler can prove that the pointer is </w:t>
-      </w:r>
-      <w:proofErr w:type="gramStart"/>
-      <w:r>
-        <w:rPr>
-          <w:color w:val="000000" w:themeColor="text1"/>
-        </w:rPr>
-        <w:t>null</w:t>
-      </w:r>
-      <w:proofErr w:type="gramEnd"/>
-      <w:r>
-        <w:rPr>
-          <w:color w:val="000000" w:themeColor="text1"/>
-        </w:rPr>
-        <w:t xml:space="preserve"> the compiler will emit a warning.</w:t>
-      </w:r>
-    </w:p>
-    <w:p>
-      <w:pPr>
-        <w:rPr>
-          <w:color w:val="000000" w:themeColor="text1"/>
-        </w:rPr>
-      </w:pPr>
-      <w:r>
-        <w:rPr>
-          <w:color w:val="000000" w:themeColor="text1"/>
-        </w:rPr>
-        <w:t>Example:</w:t>
-      </w:r>
-    </w:p>
-    <w:p>
-      <w:pPr>
-        <w:rPr>
-          <w:color w:val="BF4E14" w:themeColor="accent2" w:themeShade="BF"/>
-        </w:rPr>
-      </w:pPr>
-      <w:r>
-        <w:rPr>
-          <w:color w:val="BF4E14" w:themeColor="accent2" w:themeShade="BF"/>
-        </w:rPr>
-        <w:t xml:space="preserve">void </w:t>
-      </w:r>
-      <w:proofErr w:type="gramStart"/>
-      <w:r>
-        <w:rPr>
-          <w:color w:val="BF4E14" w:themeColor="accent2" w:themeShade="BF"/>
-        </w:rPr>
-        <w:t>foo(</w:t>
-      </w:r>
-      <w:proofErr w:type="gramEnd"/>
-      <w:r>
-        <w:rPr>
-          <w:color w:val="BF4E14" w:themeColor="accent2" w:themeShade="BF"/>
-        </w:rPr>
-        <w:t xml:space="preserve">int* </w:t>
-      </w:r>
-      <w:proofErr w:type="gramStart"/>
-      <w:r>
-        <w:rPr>
-          <w:color w:val="BF4E14" w:themeColor="accent2" w:themeShade="BF"/>
-        </w:rPr>
-        <w:t>i){</w:t>
-      </w:r>
-      <w:proofErr w:type="gramEnd"/>
-      <w:r>
-        <w:rPr>
-          <w:color w:val="BF4E14" w:themeColor="accent2" w:themeShade="BF"/>
-        </w:rPr>
-        <w:t xml:space="preserve"> __notNull(i); int b = *I;}</w:t>
-      </w:r>
-    </w:p>
-    <w:p>
-      <w:pPr>
-        <w:rPr>
-          <w:color w:val="BF4E14" w:themeColor="accent2" w:themeShade="BF"/>
-        </w:rPr>
-      </w:pPr>
-      <w:r>
-        <w:rPr>
-          <w:color w:val="BF4E14" w:themeColor="accent2" w:themeShade="BF"/>
-        </w:rPr>
-        <w:t>foo(nullptr); //will trigger a compiler error</w:t>
-      </w:r>
-    </w:p>
-    <w:p>
-      <w:pPr>
-        <w:rPr>
-          <w:color w:val="000000" w:themeColor="text1"/>
-        </w:rPr>
-      </w:pPr>
-      <w:r>
-        <w:rPr>
-          <w:color w:val="000000" w:themeColor="text1"/>
-        </w:rPr>
-        <w:t xml:space="preserve">Shorthand form of </w:t>
-      </w:r>
-      <w:r>
-        <w:rPr>
-          <w:color w:val="BF4E14" w:themeColor="accent2" w:themeShade="BF"/>
-        </w:rPr>
-        <w:t>__</w:t>
-      </w:r>
-      <w:proofErr w:type="gramStart"/>
-      <w:r>
-        <w:rPr>
-          <w:color w:val="BF4E14" w:themeColor="accent2" w:themeShade="BF"/>
-        </w:rPr>
-        <w:t>assume</w:t>
-      </w:r>
-      <w:proofErr w:type="gramEnd"/>
-      <w:r>
-        <w:rPr>
-          <w:color w:val="BF4E14" w:themeColor="accent2" w:themeShade="BF"/>
-        </w:rPr>
-        <w:t>(</w:t>
-      </w:r>
-      <w:proofErr w:type="gramStart"/>
-      <w:r>
-        <w:rPr>
-          <w:color w:val="BF4E14" w:themeColor="accent2" w:themeShade="BF"/>
-        </w:rPr>
-        <w:t>ptr!=</w:t>
-      </w:r>
-      <w:proofErr w:type="gramEnd"/>
-      <w:r>
-        <w:rPr>
-          <w:color w:val="BF4E14" w:themeColor="accent2" w:themeShade="BF"/>
-        </w:rPr>
-        <w:t>nullptr)</w:t>
+        <w:t>__assume(ptr!=nullptr)</w:t>
       </w:r>
     </w:p>
     <w:p>
@@ -15549,13 +14482,8 @@
       </w:r>
       <w:r>
         <w:br/>
-        <w:t>seed ^= #V + 0x9e3779b9 + (seed&lt;&lt;6) + (seed&gt;&gt;2</w:t>
-      </w:r>
-      <w:proofErr w:type="gramStart"/>
-      <w:r>
-        <w:t>);</w:t>
-      </w:r>
-      <w:proofErr w:type="gramEnd"/>
+        <w:t>seed ^= #V + 0x9e3779b9 + (seed&lt;&lt;6) + (seed&gt;&gt;2);</w:t>
+      </w:r>
     </w:p>
     <w:p>
       <w:r>
@@ -15584,15 +14512,7 @@
     </w:p>
     <w:p>
       <w:r>
-        <w:t xml:space="preserve">For operation between different integral </w:t>
-      </w:r>
-      <w:proofErr w:type="gramStart"/>
-      <w:r>
-        <w:t>types</w:t>
-      </w:r>
-      <w:proofErr w:type="gramEnd"/>
-      <w:r>
-        <w:t xml:space="preserve"> it implicitly converts to the larger one.</w:t>
+        <w:t>For operation between different integral types it implicitly converts to the larger one.</w:t>
       </w:r>
     </w:p>
     <w:p>
@@ -15603,15 +14523,7 @@
     <w:p>
       <w:r>
         <w:lastRenderedPageBreak/>
-        <w:t xml:space="preserve">Operations between integers and </w:t>
-      </w:r>
-      <w:proofErr w:type="gramStart"/>
-      <w:r>
-        <w:t>floating point</w:t>
-      </w:r>
-      <w:proofErr w:type="gramEnd"/>
-      <w:r>
-        <w:t xml:space="preserve"> types always promote to floating point.</w:t>
+        <w:t>Operations between integers and floating point types always promote to floating point.</w:t>
       </w:r>
     </w:p>
     <w:p>
@@ -15720,15 +14632,7 @@
     </w:p>
     <w:p>
       <w:r>
-        <w:t xml:space="preserve">For floating point numbers tis returns the </w:t>
-      </w:r>
-      <w:proofErr w:type="gramStart"/>
-      <w:r>
-        <w:t>floating point</w:t>
-      </w:r>
-      <w:proofErr w:type="gramEnd"/>
-      <w:r>
-        <w:t xml:space="preserve"> result.</w:t>
+        <w:t>For floating point numbers tis returns the floating point result.</w:t>
       </w:r>
     </w:p>
     <w:p>
@@ -15803,39 +14707,168 @@
         <w:rPr>
           <w:color w:val="BF4E14" w:themeColor="accent2" w:themeShade="BF"/>
         </w:rPr>
-        <w:t>int I =</w:t>
-      </w:r>
-      <w:proofErr w:type="gramStart"/>
-      <w:r>
+        <w:t>int I =6;</w:t>
+      </w:r>
+    </w:p>
+    <w:p>
+      <w:pPr>
         <w:rPr>
           <w:color w:val="BF4E14" w:themeColor="accent2" w:themeShade="BF"/>
         </w:rPr>
-        <w:t>6;</w:t>
-      </w:r>
-      <w:proofErr w:type="gramEnd"/>
-    </w:p>
-    <w:p>
-      <w:pPr>
+      </w:pPr>
+      <w:r>
         <w:rPr>
           <w:color w:val="BF4E14" w:themeColor="accent2" w:themeShade="BF"/>
         </w:rPr>
-      </w:pPr>
+        <w:t>int b =i++;//b ==</w:t>
+      </w:r>
       <w:r>
         <w:rPr>
           <w:color w:val="BF4E14" w:themeColor="accent2" w:themeShade="BF"/>
         </w:rPr>
-        <w:t>int b =i++;//b ==</w:t>
-      </w:r>
-      <w:r>
+        <w:t>6</w:t>
+      </w:r>
+    </w:p>
+    <w:p>
+      <w:r>
+        <w:t>to return the incremented value wrap the operator and operand in brackets.</w:t>
+      </w:r>
+    </w:p>
+    <w:p>
+      <w:pPr>
         <w:rPr>
           <w:color w:val="BF4E14" w:themeColor="accent2" w:themeShade="BF"/>
         </w:rPr>
+      </w:pPr>
+      <w:r>
+        <w:rPr>
+          <w:color w:val="BF4E14" w:themeColor="accent2" w:themeShade="BF"/>
+        </w:rPr>
+        <w:t>int I =6;</w:t>
+      </w:r>
+    </w:p>
+    <w:p>
+      <w:pPr>
+        <w:rPr>
+          <w:color w:val="BF4E14" w:themeColor="accent2" w:themeShade="BF"/>
+        </w:rPr>
+      </w:pPr>
+      <w:r>
+        <w:rPr>
+          <w:color w:val="BF4E14" w:themeColor="accent2" w:themeShade="BF"/>
+        </w:rPr>
+        <w:t>int b</w:t>
+      </w:r>
+      <w:r>
+        <w:rPr>
+          <w:color w:val="BF4E14" w:themeColor="accent2" w:themeShade="BF"/>
+        </w:rPr>
+        <w:t>=</w:t>
+      </w:r>
+      <w:r>
+        <w:rPr>
+          <w:color w:val="BF4E14" w:themeColor="accent2" w:themeShade="BF"/>
+        </w:rPr>
+        <w:t xml:space="preserve"> </w:t>
+      </w:r>
+      <w:r>
+        <w:rPr>
+          <w:color w:val="BF4E14" w:themeColor="accent2" w:themeShade="BF"/>
+        </w:rPr>
+        <w:t>(i++)</w:t>
+      </w:r>
+      <w:r>
+        <w:rPr>
+          <w:color w:val="BF4E14" w:themeColor="accent2" w:themeShade="BF"/>
+        </w:rPr>
+        <w:t>;//b ==</w:t>
+      </w:r>
+      <w:r>
+        <w:rPr>
+          <w:color w:val="BF4E14" w:themeColor="accent2" w:themeShade="BF"/>
+        </w:rPr>
+        <w:t>7</w:t>
+      </w:r>
+    </w:p>
+    <w:p/>
+    <w:p>
+      <w:pPr>
+        <w:pStyle w:val="berschrift4"/>
+      </w:pPr>
+      <w:bookmarkStart w:id="116" w:name="_Toc216880925"/>
+      <w:r>
+        <w:t>Operator</w:t>
+      </w:r>
+      <w:r>
+        <w:t>--</w:t>
+      </w:r>
+      <w:bookmarkEnd w:id="116"/>
+      <w:r>
+        <w:t xml:space="preserve"> </w:t>
+      </w:r>
+    </w:p>
+    <w:p>
+      <w:r>
+        <w:t>Operator symbol: --</w:t>
+      </w:r>
+    </w:p>
+    <w:p>
+      <w:r>
+        <w:t>Decrements the operand by one</w:t>
+      </w:r>
+    </w:p>
+    <w:p>
+      <w:r>
+        <w:t>Note that when the operator is used as part of a larger expression the original value is returned by the operator.</w:t>
+      </w:r>
+    </w:p>
+    <w:p>
+      <w:pPr>
+        <w:rPr>
+          <w:color w:val="BF4E14" w:themeColor="accent2" w:themeShade="BF"/>
+        </w:rPr>
+      </w:pPr>
+      <w:r>
+        <w:rPr>
+          <w:color w:val="BF4E14" w:themeColor="accent2" w:themeShade="BF"/>
+        </w:rPr>
+        <w:t>int I =6;</w:t>
+      </w:r>
+    </w:p>
+    <w:p>
+      <w:pPr>
+        <w:rPr>
+          <w:color w:val="BF4E14" w:themeColor="accent2" w:themeShade="BF"/>
+        </w:rPr>
+      </w:pPr>
+      <w:r>
+        <w:rPr>
+          <w:color w:val="BF4E14" w:themeColor="accent2" w:themeShade="BF"/>
+        </w:rPr>
+        <w:t>int b =i</w:t>
+      </w:r>
+      <w:r>
+        <w:rPr>
+          <w:color w:val="BF4E14" w:themeColor="accent2" w:themeShade="BF"/>
+        </w:rPr>
+        <w:t>--</w:t>
+      </w:r>
+      <w:r>
+        <w:rPr>
+          <w:color w:val="BF4E14" w:themeColor="accent2" w:themeShade="BF"/>
+        </w:rPr>
+        <w:t>;//b ==</w:t>
+      </w:r>
+      <w:r>
+        <w:rPr>
+          <w:color w:val="BF4E14" w:themeColor="accent2" w:themeShade="BF"/>
+        </w:rPr>
         <w:t>6</w:t>
       </w:r>
     </w:p>
     <w:p>
       <w:r>
-        <w:t>to return the incremented value wrap the operator and operand in brackets.</w:t>
+        <w:t>to return the decremented value wrap the operator and operand in brackets.</w:t>
       </w:r>
     </w:p>
     <w:p>
@@ -15848,233 +14881,44 @@
         <w:rPr>
           <w:color w:val="BF4E14" w:themeColor="accent2" w:themeShade="BF"/>
         </w:rPr>
-        <w:t>int I =</w:t>
-      </w:r>
-      <w:proofErr w:type="gramStart"/>
-      <w:r>
+        <w:t>int I =6;</w:t>
+      </w:r>
+    </w:p>
+    <w:p>
+      <w:pPr>
         <w:rPr>
           <w:color w:val="BF4E14" w:themeColor="accent2" w:themeShade="BF"/>
         </w:rPr>
-        <w:t>6;</w:t>
-      </w:r>
-      <w:proofErr w:type="gramEnd"/>
-    </w:p>
-    <w:p>
-      <w:pPr>
+      </w:pPr>
+      <w:r>
         <w:rPr>
           <w:color w:val="BF4E14" w:themeColor="accent2" w:themeShade="BF"/>
         </w:rPr>
-      </w:pPr>
+        <w:t>int b</w:t>
+      </w:r>
       <w:r>
         <w:rPr>
           <w:color w:val="BF4E14" w:themeColor="accent2" w:themeShade="BF"/>
         </w:rPr>
-        <w:t>int b</w:t>
+        <w:t>=</w:t>
       </w:r>
       <w:r>
         <w:rPr>
           <w:color w:val="BF4E14" w:themeColor="accent2" w:themeShade="BF"/>
         </w:rPr>
-        <w:t>=</w:t>
+        <w:t xml:space="preserve"> </w:t>
       </w:r>
       <w:r>
         <w:rPr>
           <w:color w:val="BF4E14" w:themeColor="accent2" w:themeShade="BF"/>
         </w:rPr>
-        <w:t xml:space="preserve"> </w:t>
+        <w:t>(i--)</w:t>
       </w:r>
       <w:r>
         <w:rPr>
           <w:color w:val="BF4E14" w:themeColor="accent2" w:themeShade="BF"/>
         </w:rPr>
-        <w:t>(i+</w:t>
-      </w:r>
-      <w:proofErr w:type="gramStart"/>
-      <w:r>
-        <w:rPr>
-          <w:color w:val="BF4E14" w:themeColor="accent2" w:themeShade="BF"/>
-        </w:rPr>
-        <w:t>+)</w:t>
-      </w:r>
-      <w:r>
-        <w:rPr>
-          <w:color w:val="BF4E14" w:themeColor="accent2" w:themeShade="BF"/>
-        </w:rPr>
-        <w:t>;/</w:t>
-      </w:r>
-      <w:proofErr w:type="gramEnd"/>
-      <w:r>
-        <w:rPr>
-          <w:color w:val="BF4E14" w:themeColor="accent2" w:themeShade="BF"/>
-        </w:rPr>
-        <w:t>/b ==</w:t>
-      </w:r>
-      <w:r>
-        <w:rPr>
-          <w:color w:val="BF4E14" w:themeColor="accent2" w:themeShade="BF"/>
-        </w:rPr>
-        <w:t>7</w:t>
-      </w:r>
-    </w:p>
-    <w:p/>
-    <w:p>
-      <w:pPr>
-        <w:pStyle w:val="berschrift4"/>
-      </w:pPr>
-      <w:bookmarkStart w:id="116" w:name="_Toc216880925"/>
-      <w:r>
-        <w:t>Operator</w:t>
-      </w:r>
-      <w:r>
-        <w:t>--</w:t>
-      </w:r>
-      <w:bookmarkEnd w:id="116"/>
-      <w:r>
-        <w:t xml:space="preserve"> </w:t>
-      </w:r>
-    </w:p>
-    <w:p>
-      <w:r>
-        <w:t>Operator symbol: --</w:t>
-      </w:r>
-    </w:p>
-    <w:p>
-      <w:r>
-        <w:t>Decrements the operand by one</w:t>
-      </w:r>
-    </w:p>
-    <w:p>
-      <w:r>
-        <w:t>Note that when the operator is used as part of a larger expression the original value is returned by the operator.</w:t>
-      </w:r>
-    </w:p>
-    <w:p>
-      <w:pPr>
-        <w:rPr>
-          <w:color w:val="BF4E14" w:themeColor="accent2" w:themeShade="BF"/>
-        </w:rPr>
-      </w:pPr>
-      <w:r>
-        <w:rPr>
-          <w:color w:val="BF4E14" w:themeColor="accent2" w:themeShade="BF"/>
-        </w:rPr>
-        <w:t>int I =</w:t>
-      </w:r>
-      <w:proofErr w:type="gramStart"/>
-      <w:r>
-        <w:rPr>
-          <w:color w:val="BF4E14" w:themeColor="accent2" w:themeShade="BF"/>
-        </w:rPr>
-        <w:t>6;</w:t>
-      </w:r>
-      <w:proofErr w:type="gramEnd"/>
-    </w:p>
-    <w:p>
-      <w:pPr>
-        <w:rPr>
-          <w:color w:val="BF4E14" w:themeColor="accent2" w:themeShade="BF"/>
-        </w:rPr>
-      </w:pPr>
-      <w:r>
-        <w:rPr>
-          <w:color w:val="BF4E14" w:themeColor="accent2" w:themeShade="BF"/>
-        </w:rPr>
-        <w:t>int b =i</w:t>
-      </w:r>
-      <w:r>
-        <w:rPr>
-          <w:color w:val="BF4E14" w:themeColor="accent2" w:themeShade="BF"/>
-        </w:rPr>
-        <w:t>--</w:t>
-      </w:r>
-      <w:r>
-        <w:rPr>
-          <w:color w:val="BF4E14" w:themeColor="accent2" w:themeShade="BF"/>
-        </w:rPr>
         <w:t>;//b ==</w:t>
-      </w:r>
-      <w:r>
-        <w:rPr>
-          <w:color w:val="BF4E14" w:themeColor="accent2" w:themeShade="BF"/>
-        </w:rPr>
-        <w:t>6</w:t>
-      </w:r>
-    </w:p>
-    <w:p>
-      <w:r>
-        <w:t>to return the decremented value wrap the operator and operand in brackets.</w:t>
-      </w:r>
-    </w:p>
-    <w:p>
-      <w:pPr>
-        <w:rPr>
-          <w:color w:val="BF4E14" w:themeColor="accent2" w:themeShade="BF"/>
-        </w:rPr>
-      </w:pPr>
-      <w:r>
-        <w:rPr>
-          <w:color w:val="BF4E14" w:themeColor="accent2" w:themeShade="BF"/>
-        </w:rPr>
-        <w:t>int I =</w:t>
-      </w:r>
-      <w:proofErr w:type="gramStart"/>
-      <w:r>
-        <w:rPr>
-          <w:color w:val="BF4E14" w:themeColor="accent2" w:themeShade="BF"/>
-        </w:rPr>
-        <w:t>6;</w:t>
-      </w:r>
-      <w:proofErr w:type="gramEnd"/>
-    </w:p>
-    <w:p>
-      <w:pPr>
-        <w:rPr>
-          <w:color w:val="BF4E14" w:themeColor="accent2" w:themeShade="BF"/>
-        </w:rPr>
-      </w:pPr>
-      <w:r>
-        <w:rPr>
-          <w:color w:val="BF4E14" w:themeColor="accent2" w:themeShade="BF"/>
-        </w:rPr>
-        <w:t>int b</w:t>
-      </w:r>
-      <w:r>
-        <w:rPr>
-          <w:color w:val="BF4E14" w:themeColor="accent2" w:themeShade="BF"/>
-        </w:rPr>
-        <w:t>=</w:t>
-      </w:r>
-      <w:r>
-        <w:rPr>
-          <w:color w:val="BF4E14" w:themeColor="accent2" w:themeShade="BF"/>
-        </w:rPr>
-        <w:t xml:space="preserve"> </w:t>
-      </w:r>
-      <w:r>
-        <w:rPr>
-          <w:color w:val="BF4E14" w:themeColor="accent2" w:themeShade="BF"/>
-        </w:rPr>
-        <w:t>(i</w:t>
-      </w:r>
-      <w:proofErr w:type="gramStart"/>
-      <w:r>
-        <w:rPr>
-          <w:color w:val="BF4E14" w:themeColor="accent2" w:themeShade="BF"/>
-        </w:rPr>
-        <w:t>--)</w:t>
-      </w:r>
-      <w:r>
-        <w:rPr>
-          <w:color w:val="BF4E14" w:themeColor="accent2" w:themeShade="BF"/>
-        </w:rPr>
-        <w:t>;/</w:t>
-      </w:r>
-      <w:proofErr w:type="gramEnd"/>
-      <w:r>
-        <w:rPr>
-          <w:color w:val="BF4E14" w:themeColor="accent2" w:themeShade="BF"/>
-        </w:rPr>
-        <w:t>/b ==</w:t>
       </w:r>
       <w:r>
         <w:rPr>
@@ -16168,15 +15012,7 @@
     </w:p>
     <w:p>
       <w:r>
-        <w:t xml:space="preserve">For floating point numbers this returns the </w:t>
-      </w:r>
-      <w:proofErr w:type="gramStart"/>
-      <w:r>
-        <w:t>floating point</w:t>
-      </w:r>
-      <w:proofErr w:type="gramEnd"/>
-      <w:r>
-        <w:t xml:space="preserve"> result.</w:t>
+        <w:t>For floating point numbers this returns the floating point result.</w:t>
       </w:r>
     </w:p>
     <w:p>
@@ -16484,17 +15320,8 @@
           <w:color w:val="BF4E14" w:themeColor="accent2" w:themeShade="BF"/>
           <w:lang w:val="en-US"/>
         </w:rPr>
-        <w:t xml:space="preserve">m128 dest = vec1 *+vec2, </w:t>
-      </w:r>
-      <w:proofErr w:type="gramStart"/>
-      <w:r>
-        <w:rPr>
-          <w:color w:val="BF4E14" w:themeColor="accent2" w:themeShade="BF"/>
-          <w:lang w:val="en-US"/>
-        </w:rPr>
-        <w:t>vec3;</w:t>
-      </w:r>
-      <w:proofErr w:type="gramEnd"/>
+        <w:t>m128 dest = vec1 *+vec2, vec3;</w:t>
+      </w:r>
     </w:p>
     <w:p>
       <w:pPr>
@@ -16537,12 +15364,10 @@
         <w:pStyle w:val="berschrift4"/>
       </w:pPr>
       <w:bookmarkStart w:id="138" w:name="_Toc216880947"/>
-      <w:proofErr w:type="gramStart"/>
       <w:r>
         <w:t>Operator!=</w:t>
       </w:r>
       <w:bookmarkEnd w:id="138"/>
-      <w:proofErr w:type="gramEnd"/>
     </w:p>
     <w:p>
       <w:pPr>
@@ -16672,13 +15497,8 @@
       <w:bookmarkStart w:id="151" w:name="_Typeof()"/>
       <w:bookmarkStart w:id="152" w:name="_Toc216880960"/>
       <w:bookmarkEnd w:id="151"/>
-      <w:proofErr w:type="gramStart"/>
-      <w:r>
-        <w:t>Typeof(</w:t>
-      </w:r>
-      <w:proofErr w:type="gramEnd"/>
-      <w:r>
-        <w:t>)</w:t>
+      <w:r>
+        <w:t>Typeof()</w:t>
       </w:r>
       <w:bookmarkEnd w:id="152"/>
     </w:p>
@@ -16702,45 +15522,21 @@
         <w:rPr>
           <w:color w:val="BF4E14" w:themeColor="accent2" w:themeShade="BF"/>
         </w:rPr>
-        <w:t>typeof(obj</w:t>
-      </w:r>
-      <w:proofErr w:type="gramStart"/>
-      <w:r>
+        <w:t>typeof(obj);</w:t>
+      </w:r>
+    </w:p>
+    <w:p>
+      <w:pPr>
         <w:rPr>
           <w:color w:val="BF4E14" w:themeColor="accent2" w:themeShade="BF"/>
         </w:rPr>
-        <w:t>);</w:t>
-      </w:r>
-      <w:proofErr w:type="gramEnd"/>
-    </w:p>
-    <w:p>
-      <w:pPr>
+      </w:pPr>
+      <w:r>
         <w:rPr>
           <w:color w:val="BF4E14" w:themeColor="accent2" w:themeShade="BF"/>
         </w:rPr>
-      </w:pPr>
-      <w:proofErr w:type="gramStart"/>
-      <w:r>
-        <w:rPr>
-          <w:color w:val="BF4E14" w:themeColor="accent2" w:themeShade="BF"/>
-        </w:rPr>
-        <w:t>typeof(</w:t>
-      </w:r>
-      <w:proofErr w:type="gramEnd"/>
-      <w:r>
-        <w:rPr>
-          <w:color w:val="BF4E14" w:themeColor="accent2" w:themeShade="BF"/>
-        </w:rPr>
-        <w:t>Type</w:t>
-      </w:r>
-      <w:proofErr w:type="gramStart"/>
-      <w:r>
-        <w:rPr>
-          <w:color w:val="BF4E14" w:themeColor="accent2" w:themeShade="BF"/>
-        </w:rPr>
-        <w:t>);</w:t>
-      </w:r>
-      <w:proofErr w:type="gramEnd"/>
+        <w:t>typeof(Type);</w:t>
+      </w:r>
     </w:p>
     <w:p>
       <w:r>
@@ -16748,15 +15544,7 @@
       </w:r>
       <w:r>
         <w:br/>
-        <w:t xml:space="preserve">if used on an object the returned </w:t>
-      </w:r>
-      <w:proofErr w:type="gramStart"/>
-      <w:r>
-        <w:t>type</w:t>
-      </w:r>
-      <w:proofErr w:type="gramEnd"/>
-      <w:r>
-        <w:t xml:space="preserve"> object has flags set that show cv and unsafe qualifyers, references and other not yet specified information.</w:t>
+        <w:t>if used on an object the returned type object has flags set that show cv and unsafe qualifyers, references and other not yet specified information.</w:t>
       </w:r>
     </w:p>
     <w:p/>
@@ -16778,65 +15566,61 @@
         <w:rPr>
           <w:color w:val="BF4E14" w:themeColor="accent2" w:themeShade="BF"/>
         </w:rPr>
-        <w:t xml:space="preserve">struct </w:t>
-      </w:r>
-      <w:proofErr w:type="gramStart"/>
-      <w:r>
+        <w:t>struct Foo{…};</w:t>
+      </w:r>
+    </w:p>
+    <w:p>
+      <w:pPr>
         <w:rPr>
           <w:color w:val="BF4E14" w:themeColor="accent2" w:themeShade="BF"/>
         </w:rPr>
-        <w:t>Foo{</w:t>
-      </w:r>
-      <w:proofErr w:type="gramEnd"/>
+      </w:pPr>
       <w:r>
         <w:rPr>
           <w:color w:val="BF4E14" w:themeColor="accent2" w:themeShade="BF"/>
         </w:rPr>
-        <w:t>…</w:t>
-      </w:r>
-      <w:proofErr w:type="gramStart"/>
-      <w:r>
+        <w:t>struct Base{…};</w:t>
+      </w:r>
+    </w:p>
+    <w:p>
+      <w:pPr>
         <w:rPr>
           <w:color w:val="BF4E14" w:themeColor="accent2" w:themeShade="BF"/>
         </w:rPr>
-        <w:t>};</w:t>
-      </w:r>
-      <w:proofErr w:type="gramEnd"/>
-    </w:p>
-    <w:p>
-      <w:pPr>
+      </w:pPr>
+      <w:r>
         <w:rPr>
           <w:color w:val="BF4E14" w:themeColor="accent2" w:themeShade="BF"/>
         </w:rPr>
-      </w:pPr>
-      <w:r>
+        <w:lastRenderedPageBreak/>
+        <w:t>struct Derived : public Base{…};</w:t>
+      </w:r>
+    </w:p>
+    <w:p>
+      <w:pPr>
         <w:rPr>
           <w:color w:val="BF4E14" w:themeColor="accent2" w:themeShade="BF"/>
         </w:rPr>
-        <w:t xml:space="preserve">struct </w:t>
-      </w:r>
-      <w:proofErr w:type="gramStart"/>
+      </w:pPr>
       <w:r>
         <w:rPr>
           <w:color w:val="BF4E14" w:themeColor="accent2" w:themeShade="BF"/>
         </w:rPr>
-        <w:t>Base{</w:t>
-      </w:r>
-      <w:proofErr w:type="gramEnd"/>
-      <w:r>
+        <w:t>type foo = typeof(Foo);// Foo rtti</w:t>
+      </w:r>
+    </w:p>
+    <w:p>
+      <w:pPr>
         <w:rPr>
           <w:color w:val="BF4E14" w:themeColor="accent2" w:themeShade="BF"/>
         </w:rPr>
-        <w:t>…</w:t>
-      </w:r>
-      <w:proofErr w:type="gramStart"/>
+      </w:pPr>
       <w:r>
         <w:rPr>
           <w:color w:val="BF4E14" w:themeColor="accent2" w:themeShade="BF"/>
         </w:rPr>
-        <w:t>};</w:t>
-      </w:r>
-      <w:proofErr w:type="gramEnd"/>
+        <w:t>type baseS = typeof(Base);//Base rtti</w:t>
+      </w:r>
     </w:p>
     <w:p>
       <w:pPr>
@@ -16848,261 +15632,109 @@
         <w:rPr>
           <w:color w:val="BF4E14" w:themeColor="accent2" w:themeShade="BF"/>
         </w:rPr>
-        <w:lastRenderedPageBreak/>
-        <w:t xml:space="preserve">struct </w:t>
-      </w:r>
-      <w:proofErr w:type="gramStart"/>
-      <w:r>
+        <w:t>type derivedS = typeof(Derived);//derived rtti</w:t>
+      </w:r>
+    </w:p>
+    <w:p>
+      <w:pPr>
         <w:rPr>
           <w:color w:val="BF4E14" w:themeColor="accent2" w:themeShade="BF"/>
         </w:rPr>
-        <w:t>Derived :</w:t>
-      </w:r>
-      <w:proofErr w:type="gramEnd"/>
+      </w:pPr>
       <w:r>
         <w:rPr>
           <w:color w:val="BF4E14" w:themeColor="accent2" w:themeShade="BF"/>
         </w:rPr>
-        <w:t xml:space="preserve"> public </w:t>
-      </w:r>
-      <w:proofErr w:type="gramStart"/>
-      <w:r>
+        <w:t>Derived D;</w:t>
+      </w:r>
+    </w:p>
+    <w:p>
+      <w:pPr>
         <w:rPr>
           <w:color w:val="BF4E14" w:themeColor="accent2" w:themeShade="BF"/>
         </w:rPr>
-        <w:t>Base{</w:t>
-      </w:r>
-      <w:proofErr w:type="gramEnd"/>
+      </w:pPr>
       <w:r>
         <w:rPr>
           <w:color w:val="BF4E14" w:themeColor="accent2" w:themeShade="BF"/>
         </w:rPr>
-        <w:t>…</w:t>
-      </w:r>
-      <w:proofErr w:type="gramStart"/>
-      <w:r>
+        <w:t>Base* B = &amp;D;</w:t>
+      </w:r>
+    </w:p>
+    <w:p>
+      <w:pPr>
         <w:rPr>
           <w:color w:val="BF4E14" w:themeColor="accent2" w:themeShade="BF"/>
         </w:rPr>
-        <w:t>};</w:t>
-      </w:r>
-      <w:proofErr w:type="gramEnd"/>
-    </w:p>
-    <w:p>
-      <w:pPr>
+      </w:pPr>
+      <w:r>
         <w:rPr>
           <w:color w:val="BF4E14" w:themeColor="accent2" w:themeShade="BF"/>
         </w:rPr>
-      </w:pPr>
-      <w:r>
+        <w:t>type base = typeof(B);//derived rtti</w:t>
+      </w:r>
+    </w:p>
+    <w:p>
+      <w:pPr>
+        <w:rPr>
+          <w:color w:val="000000" w:themeColor="text1"/>
+        </w:rPr>
+      </w:pPr>
+    </w:p>
+    <w:p>
+      <w:pPr>
+        <w:pStyle w:val="berschrift4"/>
+      </w:pPr>
+      <w:bookmarkStart w:id="153" w:name="_Toc216880961"/>
+      <w:r>
+        <w:t>Sizeof()</w:t>
+      </w:r>
+      <w:bookmarkEnd w:id="153"/>
+    </w:p>
+    <w:p>
+      <w:r>
+        <w:t>Keyword: sizeof</w:t>
+      </w:r>
+    </w:p>
+    <w:p>
+      <w:r>
+        <w:t>Syntax:</w:t>
+      </w:r>
+    </w:p>
+    <w:p>
+      <w:pPr>
         <w:rPr>
           <w:color w:val="BF4E14" w:themeColor="accent2" w:themeShade="BF"/>
         </w:rPr>
-        <w:t xml:space="preserve">type foo = </w:t>
-      </w:r>
-      <w:proofErr w:type="gramStart"/>
+      </w:pPr>
       <w:r>
         <w:rPr>
           <w:color w:val="BF4E14" w:themeColor="accent2" w:themeShade="BF"/>
         </w:rPr>
-        <w:t>typeof(</w:t>
-      </w:r>
-      <w:proofErr w:type="gramEnd"/>
-      <w:r>
+        <w:t>sizeof(object)</w:t>
+      </w:r>
+    </w:p>
+    <w:p>
+      <w:pPr>
         <w:rPr>
           <w:color w:val="BF4E14" w:themeColor="accent2" w:themeShade="BF"/>
         </w:rPr>
-        <w:t>Foo);// Foo rtti</w:t>
-      </w:r>
-    </w:p>
-    <w:p>
-      <w:pPr>
+      </w:pPr>
+      <w:r>
         <w:rPr>
           <w:color w:val="BF4E14" w:themeColor="accent2" w:themeShade="BF"/>
         </w:rPr>
-      </w:pPr>
-      <w:r>
-        <w:rPr>
-          <w:color w:val="BF4E14" w:themeColor="accent2" w:themeShade="BF"/>
-        </w:rPr>
-        <w:t xml:space="preserve">type baseS = </w:t>
-      </w:r>
-      <w:proofErr w:type="gramStart"/>
-      <w:r>
-        <w:rPr>
-          <w:color w:val="BF4E14" w:themeColor="accent2" w:themeShade="BF"/>
-        </w:rPr>
-        <w:t>typeof(</w:t>
-      </w:r>
-      <w:proofErr w:type="gramEnd"/>
-      <w:r>
-        <w:rPr>
-          <w:color w:val="BF4E14" w:themeColor="accent2" w:themeShade="BF"/>
-        </w:rPr>
-        <w:t>Base);//Base rtti</w:t>
-      </w:r>
-    </w:p>
-    <w:p>
-      <w:pPr>
-        <w:rPr>
-          <w:color w:val="BF4E14" w:themeColor="accent2" w:themeShade="BF"/>
-        </w:rPr>
-      </w:pPr>
-      <w:r>
-        <w:rPr>
-          <w:color w:val="BF4E14" w:themeColor="accent2" w:themeShade="BF"/>
-        </w:rPr>
-        <w:t xml:space="preserve">type derivedS = </w:t>
-      </w:r>
-      <w:proofErr w:type="gramStart"/>
-      <w:r>
-        <w:rPr>
-          <w:color w:val="BF4E14" w:themeColor="accent2" w:themeShade="BF"/>
-        </w:rPr>
-        <w:t>typeof(</w:t>
-      </w:r>
-      <w:proofErr w:type="gramEnd"/>
-      <w:r>
-        <w:rPr>
-          <w:color w:val="BF4E14" w:themeColor="accent2" w:themeShade="BF"/>
-        </w:rPr>
-        <w:t>Derived);//derived rtti</w:t>
-      </w:r>
-    </w:p>
-    <w:p>
-      <w:pPr>
-        <w:rPr>
-          <w:color w:val="BF4E14" w:themeColor="accent2" w:themeShade="BF"/>
-        </w:rPr>
-      </w:pPr>
-      <w:r>
-        <w:rPr>
-          <w:color w:val="BF4E14" w:themeColor="accent2" w:themeShade="BF"/>
-        </w:rPr>
-        <w:t xml:space="preserve">Derived </w:t>
-      </w:r>
-      <w:proofErr w:type="gramStart"/>
-      <w:r>
-        <w:rPr>
-          <w:color w:val="BF4E14" w:themeColor="accent2" w:themeShade="BF"/>
-        </w:rPr>
-        <w:t>D;</w:t>
-      </w:r>
-      <w:proofErr w:type="gramEnd"/>
-    </w:p>
-    <w:p>
-      <w:pPr>
-        <w:rPr>
-          <w:color w:val="BF4E14" w:themeColor="accent2" w:themeShade="BF"/>
-        </w:rPr>
-      </w:pPr>
-      <w:r>
-        <w:rPr>
-          <w:color w:val="BF4E14" w:themeColor="accent2" w:themeShade="BF"/>
-        </w:rPr>
-        <w:t>Base* B = &amp;</w:t>
-      </w:r>
-      <w:proofErr w:type="gramStart"/>
-      <w:r>
-        <w:rPr>
-          <w:color w:val="BF4E14" w:themeColor="accent2" w:themeShade="BF"/>
-        </w:rPr>
-        <w:t>D;</w:t>
-      </w:r>
-      <w:proofErr w:type="gramEnd"/>
-    </w:p>
-    <w:p>
-      <w:pPr>
-        <w:rPr>
-          <w:color w:val="BF4E14" w:themeColor="accent2" w:themeShade="BF"/>
-        </w:rPr>
-      </w:pPr>
-      <w:r>
-        <w:rPr>
-          <w:color w:val="BF4E14" w:themeColor="accent2" w:themeShade="BF"/>
-        </w:rPr>
-        <w:t>type base = typeof(B);//derived rtti</w:t>
-      </w:r>
-    </w:p>
-    <w:p>
-      <w:pPr>
-        <w:rPr>
-          <w:color w:val="000000" w:themeColor="text1"/>
-        </w:rPr>
-      </w:pPr>
-    </w:p>
+        <w:t>sizeof(Type)</w:t>
+      </w:r>
+    </w:p>
+    <w:p/>
     <w:p>
       <w:pPr>
         <w:pStyle w:val="berschrift4"/>
       </w:pPr>
-      <w:bookmarkStart w:id="153" w:name="_Toc216880961"/>
-      <w:proofErr w:type="gramStart"/>
-      <w:r>
-        <w:t>Sizeof(</w:t>
-      </w:r>
-      <w:proofErr w:type="gramEnd"/>
-      <w:r>
-        <w:t>)</w:t>
-      </w:r>
-      <w:bookmarkEnd w:id="153"/>
-    </w:p>
-    <w:p>
-      <w:r>
-        <w:t>Keyword: sizeof</w:t>
-      </w:r>
-    </w:p>
-    <w:p>
-      <w:r>
-        <w:t>Syntax:</w:t>
-      </w:r>
-    </w:p>
-    <w:p>
-      <w:pPr>
-        <w:rPr>
-          <w:color w:val="BF4E14" w:themeColor="accent2" w:themeShade="BF"/>
-        </w:rPr>
-      </w:pPr>
-      <w:r>
-        <w:rPr>
-          <w:color w:val="BF4E14" w:themeColor="accent2" w:themeShade="BF"/>
-        </w:rPr>
-        <w:t>sizeof(object)</w:t>
-      </w:r>
-    </w:p>
-    <w:p>
-      <w:pPr>
-        <w:rPr>
-          <w:color w:val="BF4E14" w:themeColor="accent2" w:themeShade="BF"/>
-        </w:rPr>
-      </w:pPr>
-      <w:proofErr w:type="gramStart"/>
-      <w:r>
-        <w:rPr>
-          <w:color w:val="BF4E14" w:themeColor="accent2" w:themeShade="BF"/>
-        </w:rPr>
-        <w:t>sizeof(</w:t>
-      </w:r>
-      <w:proofErr w:type="gramEnd"/>
-      <w:r>
-        <w:rPr>
-          <w:color w:val="BF4E14" w:themeColor="accent2" w:themeShade="BF"/>
-        </w:rPr>
-        <w:t>Type)</w:t>
-      </w:r>
-    </w:p>
-    <w:p/>
-    <w:p>
-      <w:pPr>
-        <w:pStyle w:val="berschrift4"/>
-      </w:pPr>
       <w:bookmarkStart w:id="154" w:name="_Toc216880962"/>
-      <w:proofErr w:type="gramStart"/>
-      <w:r>
-        <w:t>Alignof(</w:t>
-      </w:r>
-      <w:proofErr w:type="gramEnd"/>
-      <w:r>
-        <w:t>)</w:t>
+      <w:r>
+        <w:t>Alignof()</w:t>
       </w:r>
       <w:bookmarkEnd w:id="154"/>
     </w:p>
@@ -17113,13 +15745,8 @@
       <w:bookmarkStart w:id="155" w:name="_Truetypeof()"/>
       <w:bookmarkStart w:id="156" w:name="_Toc216880963"/>
       <w:bookmarkEnd w:id="155"/>
-      <w:proofErr w:type="gramStart"/>
-      <w:r>
-        <w:t>Truetypeof(</w:t>
-      </w:r>
-      <w:proofErr w:type="gramEnd"/>
-      <w:r>
-        <w:t>)</w:t>
+      <w:r>
+        <w:t>Truetypeof()</w:t>
       </w:r>
       <w:bookmarkEnd w:id="156"/>
     </w:p>
@@ -17384,15 +16011,7 @@
     </w:p>
     <w:p>
       <w:r>
-        <w:t xml:space="preserve">Currently the only such things </w:t>
-      </w:r>
-      <w:proofErr w:type="gramStart"/>
-      <w:r>
-        <w:t>is</w:t>
-      </w:r>
-      <w:proofErr w:type="gramEnd"/>
-      <w:r>
-        <w:t xml:space="preserve"> operator= </w:t>
+        <w:t xml:space="preserve">Currently the only such things is operator= </w:t>
       </w:r>
     </w:p>
     <w:p>
@@ -17424,17 +16043,195 @@
     </w:p>
     <w:p>
       <w:r>
-        <w:t xml:space="preserve">The linker outputs the files in the Modular Executable </w:t>
-      </w:r>
-      <w:proofErr w:type="gramStart"/>
-      <w:r>
-        <w:t>Format  (</w:t>
-      </w:r>
-      <w:proofErr w:type="gramEnd"/>
-      <w:r>
-        <w:t>from now on referred to as MXF).</w:t>
-      </w:r>
-    </w:p>
+        <w:t>The linker outputs the files in the Modular Executable Format  (from now on referred to as MXF).</w:t>
+      </w:r>
+    </w:p>
+    <w:p>
+      <w:r>
+        <w:t xml:space="preserve">MXf is a modular excecutable that supports up to 63 standard headers and an theoreticaly infinite number of cunstom headers that can have cusom handlers </w:t>
+      </w:r>
+    </w:p>
+    <w:p/>
+    <w:p>
+      <w:r>
+        <w:lastRenderedPageBreak/>
+        <w:t>The format of the binary is</w:t>
+      </w:r>
+      <w:r>
+        <w:br/>
+        <w:t>4 bytes file type</w:t>
+      </w:r>
+    </w:p>
+    <w:p>
+      <w:r>
+        <w:t>8 bytes magic number</w:t>
+      </w:r>
+    </w:p>
+    <w:p>
+      <w:r>
+        <w:t>8 bytes header bitmap</w:t>
+      </w:r>
+    </w:p>
+    <w:p>
+      <w:r>
+        <w:t>Variable length Headers</w:t>
+      </w:r>
+    </w:p>
+    <w:p>
+      <w:r>
+        <w:t>Variable length sections</w:t>
+      </w:r>
+    </w:p>
+    <w:p/>
+    <w:p/>
+    <w:p>
+      <w:r>
+        <w:t>Headers:</w:t>
+      </w:r>
+    </w:p>
+    <w:p>
+      <w:r>
+        <w:t>This section lists all so far designed headers and their most recent binary layouts</w:t>
+      </w:r>
+    </w:p>
+    <w:p/>
+    <w:p>
+      <w:r>
+        <w:t>Main header</w:t>
+      </w:r>
+    </w:p>
+    <w:p>
+      <w:r>
+        <w:t>4 bytes header magic number</w:t>
+      </w:r>
+    </w:p>
+    <w:p>
+      <w:r>
+        <w:t>4 bytes length of header in bytes</w:t>
+      </w:r>
+    </w:p>
+    <w:p>
+      <w:r>
+        <w:t>4 bytes RVA of entry point</w:t>
+      </w:r>
+    </w:p>
+    <w:p>
+      <w:r>
+        <w:t>4 bytes stack size</w:t>
+      </w:r>
+    </w:p>
+    <w:p>
+      <w:r>
+        <w:t>4 bytes initial heap size</w:t>
+      </w:r>
+    </w:p>
+    <w:p/>
+    <w:p/>
+    <w:p>
+      <w:r>
+        <w:t>Section Headers</w:t>
+      </w:r>
+    </w:p>
+    <w:p>
+      <w:r>
+        <w:t>4 bytes header magic number</w:t>
+      </w:r>
+    </w:p>
+    <w:p>
+      <w:r>
+        <w:t>4 bytes length of header in bytes</w:t>
+      </w:r>
+    </w:p>
+    <w:p>
+      <w:r>
+        <w:t>4 bytes count of section headers</w:t>
+      </w:r>
+    </w:p>
+    <w:p>
+      <w:r>
+        <w:t>Variable length section headers</w:t>
+      </w:r>
+    </w:p>
+    <w:p>
+      <w:r>
+        <w:tab/>
+        <w:t>Section header</w:t>
+      </w:r>
+    </w:p>
+    <w:p>
+      <w:r>
+        <w:tab/>
+        <w:t>2 bytes length in bytes</w:t>
+      </w:r>
+    </w:p>
+    <w:p>
+      <w:r>
+        <w:tab/>
+        <w:t>16 bytes name of section</w:t>
+      </w:r>
+    </w:p>
+    <w:p>
+      <w:r>
+        <w:tab/>
+        <w:t>4 bytes rva of section</w:t>
+      </w:r>
+    </w:p>
+    <w:p>
+      <w:r>
+        <w:tab/>
+        <w:t>4 bytes length of section in bytes</w:t>
+      </w:r>
+    </w:p>
+    <w:p>
+      <w:r>
+        <w:lastRenderedPageBreak/>
+        <w:tab/>
+        <w:t>1bit writable flag</w:t>
+      </w:r>
+    </w:p>
+    <w:p>
+      <w:r>
+        <w:tab/>
+        <w:t>1bitexcecutable flag</w:t>
+      </w:r>
+    </w:p>
+    <w:p>
+      <w:r>
+        <w:tab/>
+        <w:t>1 bit bss flag</w:t>
+      </w:r>
+    </w:p>
+    <w:p>
+      <w:r>
+        <w:tab/>
+      </w:r>
+      <w:r>
+        <w:t>4 bits reserved</w:t>
+      </w:r>
+    </w:p>
+    <w:p/>
+    <w:p>
+      <w:r>
+        <w:t>Relocation header</w:t>
+      </w:r>
+    </w:p>
+    <w:p>
+      <w:r>
+        <w:t>4 bytes header magic number</w:t>
+      </w:r>
+    </w:p>
+    <w:p>
+      <w:r>
+        <w:t>4 bytes length in bytes</w:t>
+      </w:r>
+    </w:p>
+    <w:p>
+      <w:r>
+        <w:t xml:space="preserve"> </w:t>
+      </w:r>
+    </w:p>
+    <w:p/>
+    <w:p/>
     <w:sectPr>
       <w:headerReference w:type="default" r:id="rId8"/>
       <w:pgSz w:w="11906" w:h="16838"/>
@@ -17509,16 +16306,8 @@
       <w:rPr>
         <w:lang w:val="de-DE"/>
       </w:rPr>
-      <w:t xml:space="preserve">USL Language </w:t>
+      <w:t>USL Language Specifications</w:t>
     </w:r>
-    <w:proofErr w:type="spellStart"/>
-    <w:r>
-      <w:rPr>
-        <w:lang w:val="de-DE"/>
-      </w:rPr>
-      <w:t>Specifications</w:t>
-    </w:r>
-    <w:proofErr w:type="spellEnd"/>
   </w:p>
 </w:hdr>
 </file>

</xml_diff>